<commit_message>
Nivel 1, 2, 3
</commit_message>
<xml_diff>
--- a/Descrição do Problema.docx
+++ b/Descrição do Problema.docx
@@ -19,7 +19,70 @@
     </w:p>
     <w:p>
       <w:r>
-        <w:t>O objeto do projeto é o desenvolvimento de uma simulação de um centro de distribuição de produtos. Neste centro de distribuição, os produtos são recebidos no armazém num local de entrega e depois são transportados para os locais onde ficam armazenados. O transporte é efetuado por veículos guiados automaticamente (</w:t>
+        <w:t xml:space="preserve">O objeto do projeto é o desenvolvimento de uma simulação de um </w:t>
+      </w:r>
+      <w:r>
+        <w:rPr>
+          <w:highlight w:val="green"/>
+        </w:rPr>
+        <w:t>centro de distribuição</w:t>
+      </w:r>
+      <w:r>
+        <w:t xml:space="preserve"> de produtos. Neste </w:t>
+      </w:r>
+      <w:r>
+        <w:rPr>
+          <w:highlight w:val="green"/>
+        </w:rPr>
+        <w:t>centro de distribuição</w:t>
+      </w:r>
+      <w:r>
+        <w:t xml:space="preserve">, os </w:t>
+      </w:r>
+      <w:r>
+        <w:rPr>
+          <w:highlight w:val="green"/>
+        </w:rPr>
+        <w:t>produtos</w:t>
+      </w:r>
+      <w:r>
+        <w:t xml:space="preserve"> são recebidos no </w:t>
+      </w:r>
+      <w:r>
+        <w:rPr>
+          <w:highlight w:val="green"/>
+        </w:rPr>
+        <w:t>armazém</w:t>
+      </w:r>
+      <w:r>
+        <w:t xml:space="preserve"> num </w:t>
+      </w:r>
+      <w:r>
+        <w:rPr>
+          <w:highlight w:val="green"/>
+        </w:rPr>
+        <w:t>local de entrega</w:t>
+      </w:r>
+      <w:r>
+        <w:t xml:space="preserve"> e depois são transportados para os </w:t>
+      </w:r>
+      <w:r>
+        <w:rPr>
+          <w:highlight w:val="green"/>
+        </w:rPr>
+        <w:t>locais onde ficam armazenados</w:t>
+      </w:r>
+      <w:r>
+        <w:t xml:space="preserve">. O transporte é efetuado por </w:t>
+      </w:r>
+      <w:r>
+        <w:rPr>
+          <w:highlight w:val="green"/>
+        </w:rPr>
+        <w:t>veículos guiados automaticamente</w:t>
+      </w:r>
+      <w:r>
+        <w:t xml:space="preserve"> (</w:t>
       </w:r>
       <w:proofErr w:type="spellStart"/>
       <w:r>
@@ -43,7 +106,61 @@
       </w:r>
       <w:proofErr w:type="spellEnd"/>
       <w:r>
-        <w:t xml:space="preserve"> - AGV). A distribuição dos produtos para os locais de venda segue um processo idêntico onde os produtos armazenados são retirados dos seus locais de armazenamento e levados para um local de recolha dentro do armazém.</w:t>
+        <w:t xml:space="preserve"> - AGV). A distribuição dos </w:t>
+      </w:r>
+      <w:r>
+        <w:rPr>
+          <w:highlight w:val="green"/>
+        </w:rPr>
+        <w:t>produtos</w:t>
+      </w:r>
+      <w:r>
+        <w:t xml:space="preserve"> para os </w:t>
+      </w:r>
+      <w:r>
+        <w:rPr>
+          <w:highlight w:val="green"/>
+        </w:rPr>
+        <w:t>locais de venda</w:t>
+      </w:r>
+      <w:r>
+        <w:t xml:space="preserve"> segue um processo idêntico onde os </w:t>
+      </w:r>
+      <w:r>
+        <w:rPr>
+          <w:highlight w:val="green"/>
+        </w:rPr>
+        <w:t>produtos armazenados</w:t>
+      </w:r>
+      <w:r>
+        <w:t xml:space="preserve"> são retirados dos seus </w:t>
+      </w:r>
+      <w:r>
+        <w:rPr>
+          <w:highlight w:val="green"/>
+        </w:rPr>
+        <w:t>locais de armazenamento</w:t>
+      </w:r>
+      <w:r>
+        <w:t xml:space="preserve"> e levados para um </w:t>
+      </w:r>
+      <w:r>
+        <w:rPr>
+          <w:highlight w:val="green"/>
+        </w:rPr>
+        <w:t>local de recolha</w:t>
+      </w:r>
+      <w:r>
+        <w:t xml:space="preserve"> dentro do </w:t>
+      </w:r>
+      <w:r>
+        <w:rPr>
+          <w:highlight w:val="green"/>
+        </w:rPr>
+        <w:t>armazém</w:t>
+      </w:r>
+      <w:r>
+        <w:t>.</w:t>
       </w:r>
     </w:p>
     <w:p>
@@ -63,7 +180,43 @@
     </w:p>
     <w:p>
       <w:r>
-        <w:t xml:space="preserve">O armazém do centro de distribuição é um espaço retangular que vai conter todos os elementos da simulação. Este espaço está dividido em posições, onde cada uma delas representa uma área quadrada de 2x2m. Os elementos existentes podem ser locais de armazenamento com prateleiras/estantes para guardar os produtos, veículos que circulam no </w:t>
+        <w:t xml:space="preserve">O </w:t>
+      </w:r>
+      <w:r>
+        <w:rPr>
+          <w:highlight w:val="green"/>
+        </w:rPr>
+        <w:t>armazém</w:t>
+      </w:r>
+      <w:r>
+        <w:t xml:space="preserve"> do centro de distribuição é um espaço retangular que vai conter todos os elementos da simulação. Este espaço está dividido em posições, onde cada uma delas representa uma área quadrada de 2x2m. Os </w:t>
+      </w:r>
+      <w:r>
+        <w:rPr>
+          <w:highlight w:val="green"/>
+        </w:rPr>
+        <w:t>elementos existentes</w:t>
+      </w:r>
+      <w:r>
+        <w:t xml:space="preserve"> podem ser </w:t>
+      </w:r>
+      <w:r>
+        <w:rPr>
+          <w:highlight w:val="green"/>
+        </w:rPr>
+        <w:t>locais de armazenamento</w:t>
+      </w:r>
+      <w:r>
+        <w:t xml:space="preserve"> com prateleiras/estantes para guardar os produtos, v</w:t>
+      </w:r>
+      <w:r>
+        <w:rPr>
+          <w:highlight w:val="green"/>
+        </w:rPr>
+        <w:t>eículos</w:t>
+      </w:r>
+      <w:r>
+        <w:t xml:space="preserve"> que circulam no </w:t>
       </w:r>
       <w:proofErr w:type="spellStart"/>
       <w:r>
@@ -71,7 +224,43 @@
       </w:r>
       <w:proofErr w:type="spellEnd"/>
       <w:r>
-        <w:t xml:space="preserve"> ou as paredes que limitam o armazém. Além disso, existem espaços próprios para a carga e descargas dos produtos que o armazém contém e zonas em frentes aos locais de armazenamento internos para depositar e recolher os produtos.</w:t>
+        <w:t xml:space="preserve"> ou as </w:t>
+      </w:r>
+      <w:r>
+        <w:rPr>
+          <w:highlight w:val="green"/>
+        </w:rPr>
+        <w:t>paredes</w:t>
+      </w:r>
+      <w:r>
+        <w:t xml:space="preserve"> que limitam o armazém. Além disso, existem </w:t>
+      </w:r>
+      <w:r>
+        <w:rPr>
+          <w:highlight w:val="green"/>
+        </w:rPr>
+        <w:t>espaços própri</w:t>
+      </w:r>
+      <w:r>
+        <w:t xml:space="preserve">os para a </w:t>
+      </w:r>
+      <w:r>
+        <w:rPr>
+          <w:highlight w:val="green"/>
+        </w:rPr>
+        <w:t>carga e descargas</w:t>
+      </w:r>
+      <w:r>
+        <w:t xml:space="preserve"> dos produtos que o armazém contém e </w:t>
+      </w:r>
+      <w:r>
+        <w:rPr>
+          <w:highlight w:val="green"/>
+        </w:rPr>
+        <w:t>zonas em frentes aos locais de armazenamento internos para depositar e recolher os produtos</w:t>
+      </w:r>
+      <w:r>
+        <w:t>.</w:t>
       </w:r>
     </w:p>
     <w:p>
@@ -91,7 +280,43 @@
     </w:p>
     <w:p>
       <w:r>
-        <w:t>Para esta simulação, os produtos são muito simples caracterizando-se apenas por um nome, um identificador único, o seu peso e o seu tipo.</w:t>
+        <w:t xml:space="preserve">Para esta simulação, os produtos são muito simples caracterizando-se apenas por um </w:t>
+      </w:r>
+      <w:r>
+        <w:rPr>
+          <w:highlight w:val="green"/>
+        </w:rPr>
+        <w:t>nome</w:t>
+      </w:r>
+      <w:r>
+        <w:t xml:space="preserve">, um </w:t>
+      </w:r>
+      <w:r>
+        <w:rPr>
+          <w:highlight w:val="green"/>
+        </w:rPr>
+        <w:t>identificador único</w:t>
+      </w:r>
+      <w:r>
+        <w:t xml:space="preserve">, o seu </w:t>
+      </w:r>
+      <w:r>
+        <w:rPr>
+          <w:highlight w:val="green"/>
+        </w:rPr>
+        <w:t>peso</w:t>
+      </w:r>
+      <w:r>
+        <w:t xml:space="preserve"> e o seu </w:t>
+      </w:r>
+      <w:r>
+        <w:rPr>
+          <w:highlight w:val="green"/>
+        </w:rPr>
+        <w:t>tipo</w:t>
+      </w:r>
+      <w:r>
+        <w:t>.</w:t>
       </w:r>
     </w:p>
     <w:p>
@@ -119,7 +344,16 @@
       </w:r>
       <w:proofErr w:type="spellEnd"/>
       <w:r>
-        <w:t xml:space="preserve"> os produtos. Estes veículos seguem caminhos pré-determinados entre o local de recolha e o local de destino do produto ou definem automaticamente o seu percurso entre esses locais. Existem diferentes tipos de veículos com funcionalidades distintas:</w:t>
+        <w:t xml:space="preserve"> os produtos. Estes veículos seguem </w:t>
+      </w:r>
+      <w:r>
+        <w:rPr>
+          <w:highlight w:val="green"/>
+        </w:rPr>
+        <w:t>caminhos pré-determinados</w:t>
+      </w:r>
+      <w:r>
+        <w:t xml:space="preserve"> entre o local de recolha e o local de destino do produto ou definem automaticamente o seu percurso entre esses locais. Existem diferentes tipos de veículos com funcionalidades distintas:</w:t>
       </w:r>
     </w:p>
     <w:p>
@@ -303,6 +537,3157 @@
     <w:p>
       <w:r>
         <w:t>Para a simulação será necessário definir o armazém com os locais de armazenamento, de entrega e de recolha de produtos e os veículos de transporte. Durante a simulação são entregues produtos para armazenamento e pedidos de recolha de produtos do armazém que devem ser satisfeitos pelos veículos existentes.</w:t>
+      </w:r>
+    </w:p>
+    <w:p>
+      <w:pPr>
+        <w:rPr>
+          <w:b/>
+          <w:bCs/>
+        </w:rPr>
+      </w:pPr>
+      <w:r>
+        <w:rPr>
+          <w:b/>
+          <w:bCs/>
+        </w:rPr>
+        <w:t>Nível 1:</w:t>
+      </w:r>
+    </w:p>
+    <w:p>
+      <w:r>
+        <w:t>Aqui está o texto com as marcações solicitadas.</w:t>
+      </w:r>
+    </w:p>
+    <w:p>
+      <w:r>
+        <w:pict w14:anchorId="5A44C498">
+          <v:rect id="_x0000_i1037" style="width:0;height:1.5pt" o:hralign="center" o:hrstd="t" o:hr="t" fillcolor="#a0a0a0" stroked="f"/>
+        </w:pict>
+      </w:r>
+    </w:p>
+    <w:p>
+      <w:r>
+        <w:rPr>
+          <w:b/>
+          <w:bCs/>
+        </w:rPr>
+        <w:t>Descrição do problema</w:t>
+      </w:r>
+    </w:p>
+    <w:p>
+      <w:r>
+        <w:t xml:space="preserve">O </w:t>
+      </w:r>
+      <w:r>
+        <w:rPr>
+          <w:b/>
+          <w:bCs/>
+        </w:rPr>
+        <w:t>objeto</w:t>
+      </w:r>
+      <w:r>
+        <w:t xml:space="preserve"> do </w:t>
+      </w:r>
+      <w:r>
+        <w:rPr>
+          <w:b/>
+          <w:bCs/>
+        </w:rPr>
+        <w:t>projeto</w:t>
+      </w:r>
+      <w:r>
+        <w:t xml:space="preserve"> é o desenvolvimento de uma </w:t>
+      </w:r>
+      <w:r>
+        <w:rPr>
+          <w:b/>
+          <w:bCs/>
+        </w:rPr>
+        <w:t>simulação</w:t>
+      </w:r>
+      <w:r>
+        <w:t xml:space="preserve"> de um </w:t>
+      </w:r>
+      <w:r>
+        <w:rPr>
+          <w:b/>
+          <w:bCs/>
+        </w:rPr>
+        <w:t>centro</w:t>
+      </w:r>
+      <w:r>
+        <w:t xml:space="preserve"> de </w:t>
+      </w:r>
+      <w:r>
+        <w:rPr>
+          <w:b/>
+          <w:bCs/>
+        </w:rPr>
+        <w:t>distribuição</w:t>
+      </w:r>
+      <w:r>
+        <w:t xml:space="preserve"> de </w:t>
+      </w:r>
+      <w:r>
+        <w:rPr>
+          <w:b/>
+          <w:bCs/>
+        </w:rPr>
+        <w:t>produtos</w:t>
+      </w:r>
+      <w:r>
+        <w:t xml:space="preserve">. Neste </w:t>
+      </w:r>
+      <w:r>
+        <w:rPr>
+          <w:b/>
+          <w:bCs/>
+        </w:rPr>
+        <w:t>centro</w:t>
+      </w:r>
+      <w:r>
+        <w:t xml:space="preserve"> de </w:t>
+      </w:r>
+      <w:r>
+        <w:rPr>
+          <w:b/>
+          <w:bCs/>
+        </w:rPr>
+        <w:t>distribuição</w:t>
+      </w:r>
+      <w:r>
+        <w:t xml:space="preserve">, os </w:t>
+      </w:r>
+      <w:r>
+        <w:rPr>
+          <w:b/>
+          <w:bCs/>
+        </w:rPr>
+        <w:t>produtos</w:t>
+      </w:r>
+      <w:r>
+        <w:t xml:space="preserve"> são recebidos no </w:t>
+      </w:r>
+      <w:r>
+        <w:rPr>
+          <w:b/>
+          <w:bCs/>
+        </w:rPr>
+        <w:t>armazém</w:t>
+      </w:r>
+      <w:r>
+        <w:t xml:space="preserve"> num </w:t>
+      </w:r>
+      <w:r>
+        <w:rPr>
+          <w:b/>
+          <w:bCs/>
+        </w:rPr>
+        <w:t>local</w:t>
+      </w:r>
+      <w:r>
+        <w:t xml:space="preserve"> de </w:t>
+      </w:r>
+      <w:r>
+        <w:rPr>
+          <w:b/>
+          <w:bCs/>
+        </w:rPr>
+        <w:t>entrega</w:t>
+      </w:r>
+      <w:r>
+        <w:t xml:space="preserve"> e depois são </w:t>
+      </w:r>
+      <w:r>
+        <w:rPr>
+          <w:b/>
+          <w:bCs/>
+        </w:rPr>
+        <w:t>transportados</w:t>
+      </w:r>
+      <w:r>
+        <w:t xml:space="preserve"> para os </w:t>
+      </w:r>
+      <w:r>
+        <w:rPr>
+          <w:b/>
+          <w:bCs/>
+        </w:rPr>
+        <w:t>locais</w:t>
+      </w:r>
+      <w:r>
+        <w:t xml:space="preserve"> onde ficam armazenados. O </w:t>
+      </w:r>
+      <w:r>
+        <w:rPr>
+          <w:b/>
+          <w:bCs/>
+        </w:rPr>
+        <w:t>transporte</w:t>
+      </w:r>
+      <w:r>
+        <w:t xml:space="preserve"> é </w:t>
+      </w:r>
+      <w:r>
+        <w:rPr>
+          <w:b/>
+          <w:bCs/>
+        </w:rPr>
+        <w:t>efetuado</w:t>
+      </w:r>
+      <w:r>
+        <w:t xml:space="preserve"> por </w:t>
+      </w:r>
+      <w:r>
+        <w:rPr>
+          <w:b/>
+          <w:bCs/>
+        </w:rPr>
+        <w:t>veículos</w:t>
+      </w:r>
+      <w:r>
+        <w:t xml:space="preserve"> guiados automaticamente (</w:t>
+      </w:r>
+      <w:proofErr w:type="spellStart"/>
+      <w:r>
+        <w:t>Automated</w:t>
+      </w:r>
+      <w:proofErr w:type="spellEnd"/>
+      <w:r>
+        <w:t xml:space="preserve"> </w:t>
+      </w:r>
+      <w:proofErr w:type="spellStart"/>
+      <w:r>
+        <w:t>Guided</w:t>
+      </w:r>
+      <w:proofErr w:type="spellEnd"/>
+      <w:r>
+        <w:t xml:space="preserve"> </w:t>
+      </w:r>
+      <w:proofErr w:type="spellStart"/>
+      <w:r>
+        <w:t>Vehicle</w:t>
+      </w:r>
+      <w:proofErr w:type="spellEnd"/>
+      <w:r>
+        <w:t xml:space="preserve"> - AGV). A </w:t>
+      </w:r>
+      <w:r>
+        <w:rPr>
+          <w:b/>
+          <w:bCs/>
+        </w:rPr>
+        <w:t>distribuição</w:t>
+      </w:r>
+      <w:r>
+        <w:t xml:space="preserve"> dos </w:t>
+      </w:r>
+      <w:r>
+        <w:rPr>
+          <w:b/>
+          <w:bCs/>
+        </w:rPr>
+        <w:t>produtos</w:t>
+      </w:r>
+      <w:r>
+        <w:t xml:space="preserve"> para os </w:t>
+      </w:r>
+      <w:r>
+        <w:rPr>
+          <w:b/>
+          <w:bCs/>
+        </w:rPr>
+        <w:t>locais</w:t>
+      </w:r>
+      <w:r>
+        <w:t xml:space="preserve"> de </w:t>
+      </w:r>
+      <w:r>
+        <w:rPr>
+          <w:b/>
+          <w:bCs/>
+        </w:rPr>
+        <w:t>venda</w:t>
+      </w:r>
+      <w:r>
+        <w:t xml:space="preserve"> segue um </w:t>
+      </w:r>
+      <w:r>
+        <w:rPr>
+          <w:b/>
+          <w:bCs/>
+        </w:rPr>
+        <w:t>processo</w:t>
+      </w:r>
+      <w:r>
+        <w:t xml:space="preserve"> idêntico onde os </w:t>
+      </w:r>
+      <w:r>
+        <w:rPr>
+          <w:b/>
+          <w:bCs/>
+        </w:rPr>
+        <w:t>produtos</w:t>
+      </w:r>
+      <w:r>
+        <w:t xml:space="preserve"> armazenados são retirados dos seus </w:t>
+      </w:r>
+      <w:r>
+        <w:rPr>
+          <w:b/>
+          <w:bCs/>
+        </w:rPr>
+        <w:t>locais</w:t>
+      </w:r>
+      <w:r>
+        <w:t xml:space="preserve"> de </w:t>
+      </w:r>
+      <w:r>
+        <w:rPr>
+          <w:b/>
+          <w:bCs/>
+        </w:rPr>
+        <w:t>armazenamento</w:t>
+      </w:r>
+      <w:r>
+        <w:t xml:space="preserve"> e </w:t>
+      </w:r>
+      <w:r>
+        <w:rPr>
+          <w:b/>
+          <w:bCs/>
+        </w:rPr>
+        <w:t>levados</w:t>
+      </w:r>
+      <w:r>
+        <w:t xml:space="preserve"> para um </w:t>
+      </w:r>
+      <w:r>
+        <w:rPr>
+          <w:b/>
+          <w:bCs/>
+        </w:rPr>
+        <w:t>local</w:t>
+      </w:r>
+      <w:r>
+        <w:t xml:space="preserve"> de </w:t>
+      </w:r>
+      <w:r>
+        <w:rPr>
+          <w:b/>
+          <w:bCs/>
+        </w:rPr>
+        <w:t>recolha</w:t>
+      </w:r>
+      <w:r>
+        <w:t xml:space="preserve"> dentro do </w:t>
+      </w:r>
+      <w:r>
+        <w:rPr>
+          <w:b/>
+          <w:bCs/>
+        </w:rPr>
+        <w:t>armazém</w:t>
+      </w:r>
+      <w:r>
+        <w:t>.</w:t>
+      </w:r>
+    </w:p>
+    <w:p>
+      <w:r>
+        <w:rPr>
+          <w:b/>
+          <w:bCs/>
+        </w:rPr>
+        <w:t>Centro de Distribuição</w:t>
+      </w:r>
+      <w:r>
+        <w:br/>
+        <w:t xml:space="preserve">O </w:t>
+      </w:r>
+      <w:r>
+        <w:rPr>
+          <w:b/>
+          <w:bCs/>
+        </w:rPr>
+        <w:t>armazém</w:t>
+      </w:r>
+      <w:r>
+        <w:t xml:space="preserve"> do </w:t>
+      </w:r>
+      <w:r>
+        <w:rPr>
+          <w:b/>
+          <w:bCs/>
+        </w:rPr>
+        <w:t>centro</w:t>
+      </w:r>
+      <w:r>
+        <w:t xml:space="preserve"> de </w:t>
+      </w:r>
+      <w:r>
+        <w:rPr>
+          <w:b/>
+          <w:bCs/>
+        </w:rPr>
+        <w:t>distribuição</w:t>
+      </w:r>
+      <w:r>
+        <w:t xml:space="preserve"> é um </w:t>
+      </w:r>
+      <w:r>
+        <w:rPr>
+          <w:b/>
+          <w:bCs/>
+        </w:rPr>
+        <w:t>espaço</w:t>
+      </w:r>
+      <w:r>
+        <w:t xml:space="preserve"> retangular que vai conter todos os </w:t>
+      </w:r>
+      <w:r>
+        <w:rPr>
+          <w:b/>
+          <w:bCs/>
+        </w:rPr>
+        <w:t>elementos</w:t>
+      </w:r>
+      <w:r>
+        <w:t xml:space="preserve"> da </w:t>
+      </w:r>
+      <w:r>
+        <w:rPr>
+          <w:b/>
+          <w:bCs/>
+        </w:rPr>
+        <w:t>simulação</w:t>
+      </w:r>
+      <w:r>
+        <w:t xml:space="preserve">. Este </w:t>
+      </w:r>
+      <w:r>
+        <w:rPr>
+          <w:b/>
+          <w:bCs/>
+        </w:rPr>
+        <w:t>espaço</w:t>
+      </w:r>
+      <w:r>
+        <w:t xml:space="preserve"> está dividido em </w:t>
+      </w:r>
+      <w:r>
+        <w:rPr>
+          <w:b/>
+          <w:bCs/>
+        </w:rPr>
+        <w:t>posições</w:t>
+      </w:r>
+      <w:r>
+        <w:t xml:space="preserve">, onde cada uma delas representa uma </w:t>
+      </w:r>
+      <w:r>
+        <w:rPr>
+          <w:b/>
+          <w:bCs/>
+        </w:rPr>
+        <w:t>área</w:t>
+      </w:r>
+      <w:r>
+        <w:t xml:space="preserve"> quadrada de 2x2m. Os </w:t>
+      </w:r>
+      <w:r>
+        <w:rPr>
+          <w:b/>
+          <w:bCs/>
+        </w:rPr>
+        <w:t>elementos</w:t>
+      </w:r>
+      <w:r>
+        <w:t xml:space="preserve"> existentes podem ser </w:t>
+      </w:r>
+      <w:r>
+        <w:rPr>
+          <w:b/>
+          <w:bCs/>
+        </w:rPr>
+        <w:t>locais</w:t>
+      </w:r>
+      <w:r>
+        <w:t xml:space="preserve"> de </w:t>
+      </w:r>
+      <w:r>
+        <w:rPr>
+          <w:b/>
+          <w:bCs/>
+        </w:rPr>
+        <w:t>armazenamento</w:t>
+      </w:r>
+      <w:r>
+        <w:t xml:space="preserve"> com </w:t>
+      </w:r>
+      <w:r>
+        <w:rPr>
+          <w:b/>
+          <w:bCs/>
+        </w:rPr>
+        <w:t>prateleiras</w:t>
+      </w:r>
+      <w:r>
+        <w:t>/</w:t>
+      </w:r>
+      <w:r>
+        <w:rPr>
+          <w:b/>
+          <w:bCs/>
+        </w:rPr>
+        <w:t>estantes</w:t>
+      </w:r>
+      <w:r>
+        <w:t xml:space="preserve"> para </w:t>
+      </w:r>
+      <w:r>
+        <w:rPr>
+          <w:b/>
+          <w:bCs/>
+        </w:rPr>
+        <w:lastRenderedPageBreak/>
+        <w:t>guardar</w:t>
+      </w:r>
+      <w:r>
+        <w:t xml:space="preserve"> os </w:t>
+      </w:r>
+      <w:r>
+        <w:rPr>
+          <w:b/>
+          <w:bCs/>
+        </w:rPr>
+        <w:t>produtos</w:t>
+      </w:r>
+      <w:r>
+        <w:t xml:space="preserve">, </w:t>
+      </w:r>
+      <w:r>
+        <w:rPr>
+          <w:b/>
+          <w:bCs/>
+        </w:rPr>
+        <w:t>veículos</w:t>
+      </w:r>
+      <w:r>
+        <w:t xml:space="preserve"> que circulam no </w:t>
+      </w:r>
+      <w:r>
+        <w:rPr>
+          <w:b/>
+          <w:bCs/>
+        </w:rPr>
+        <w:t>armazém</w:t>
+      </w:r>
+      <w:r>
+        <w:t xml:space="preserve"> ou as </w:t>
+      </w:r>
+      <w:r>
+        <w:rPr>
+          <w:b/>
+          <w:bCs/>
+        </w:rPr>
+        <w:t>paredes</w:t>
+      </w:r>
+      <w:r>
+        <w:t xml:space="preserve"> que limitam o </w:t>
+      </w:r>
+      <w:r>
+        <w:rPr>
+          <w:b/>
+          <w:bCs/>
+        </w:rPr>
+        <w:t>armazém</w:t>
+      </w:r>
+      <w:r>
+        <w:t xml:space="preserve">. Além disso, existem </w:t>
+      </w:r>
+      <w:r>
+        <w:rPr>
+          <w:b/>
+          <w:bCs/>
+        </w:rPr>
+        <w:t>espaços</w:t>
+      </w:r>
+      <w:r>
+        <w:t xml:space="preserve"> próprios para a </w:t>
+      </w:r>
+      <w:r>
+        <w:rPr>
+          <w:b/>
+          <w:bCs/>
+        </w:rPr>
+        <w:t>carga</w:t>
+      </w:r>
+      <w:r>
+        <w:t xml:space="preserve"> e </w:t>
+      </w:r>
+      <w:r>
+        <w:rPr>
+          <w:b/>
+          <w:bCs/>
+        </w:rPr>
+        <w:t>descargas</w:t>
+      </w:r>
+      <w:r>
+        <w:t xml:space="preserve"> dos </w:t>
+      </w:r>
+      <w:r>
+        <w:rPr>
+          <w:b/>
+          <w:bCs/>
+        </w:rPr>
+        <w:t>produtos</w:t>
+      </w:r>
+      <w:r>
+        <w:t xml:space="preserve"> que o </w:t>
+      </w:r>
+      <w:r>
+        <w:rPr>
+          <w:b/>
+          <w:bCs/>
+        </w:rPr>
+        <w:t>armazém</w:t>
+      </w:r>
+      <w:r>
+        <w:t xml:space="preserve"> contém e </w:t>
+      </w:r>
+      <w:r>
+        <w:rPr>
+          <w:b/>
+          <w:bCs/>
+        </w:rPr>
+        <w:t>zonas</w:t>
+      </w:r>
+      <w:r>
+        <w:t xml:space="preserve"> em frentes aos </w:t>
+      </w:r>
+      <w:r>
+        <w:rPr>
+          <w:b/>
+          <w:bCs/>
+        </w:rPr>
+        <w:t>locais</w:t>
+      </w:r>
+      <w:r>
+        <w:t xml:space="preserve"> de </w:t>
+      </w:r>
+      <w:r>
+        <w:rPr>
+          <w:b/>
+          <w:bCs/>
+        </w:rPr>
+        <w:t>armazenamento</w:t>
+      </w:r>
+      <w:r>
+        <w:t xml:space="preserve"> internos para </w:t>
+      </w:r>
+      <w:r>
+        <w:rPr>
+          <w:b/>
+          <w:bCs/>
+        </w:rPr>
+        <w:t>depositar</w:t>
+      </w:r>
+      <w:r>
+        <w:t xml:space="preserve"> e </w:t>
+      </w:r>
+      <w:r>
+        <w:rPr>
+          <w:b/>
+          <w:bCs/>
+        </w:rPr>
+        <w:t>recolher</w:t>
+      </w:r>
+      <w:r>
+        <w:t xml:space="preserve"> os </w:t>
+      </w:r>
+      <w:r>
+        <w:rPr>
+          <w:b/>
+          <w:bCs/>
+        </w:rPr>
+        <w:t>produtos</w:t>
+      </w:r>
+      <w:r>
+        <w:t>.</w:t>
+      </w:r>
+    </w:p>
+    <w:p>
+      <w:r>
+        <w:rPr>
+          <w:b/>
+          <w:bCs/>
+        </w:rPr>
+        <w:t>Produtos</w:t>
+      </w:r>
+      <w:r>
+        <w:br/>
+        <w:t xml:space="preserve">Para esta </w:t>
+      </w:r>
+      <w:r>
+        <w:rPr>
+          <w:b/>
+          <w:bCs/>
+        </w:rPr>
+        <w:t>simulação</w:t>
+      </w:r>
+      <w:r>
+        <w:t xml:space="preserve">, os </w:t>
+      </w:r>
+      <w:r>
+        <w:rPr>
+          <w:b/>
+          <w:bCs/>
+        </w:rPr>
+        <w:t>produtos</w:t>
+      </w:r>
+      <w:r>
+        <w:t xml:space="preserve"> são muito simples caracterizando-se apenas por um </w:t>
+      </w:r>
+      <w:r>
+        <w:rPr>
+          <w:b/>
+          <w:bCs/>
+        </w:rPr>
+        <w:t>nome</w:t>
+      </w:r>
+      <w:r>
+        <w:t xml:space="preserve">, um </w:t>
+      </w:r>
+      <w:r>
+        <w:rPr>
+          <w:b/>
+          <w:bCs/>
+        </w:rPr>
+        <w:t>identificador</w:t>
+      </w:r>
+      <w:r>
+        <w:t xml:space="preserve"> único, o seu </w:t>
+      </w:r>
+      <w:r>
+        <w:rPr>
+          <w:b/>
+          <w:bCs/>
+        </w:rPr>
+        <w:t>peso</w:t>
+      </w:r>
+      <w:r>
+        <w:t xml:space="preserve"> e o seu </w:t>
+      </w:r>
+      <w:r>
+        <w:rPr>
+          <w:b/>
+          <w:bCs/>
+        </w:rPr>
+        <w:t>tipo</w:t>
+      </w:r>
+      <w:r>
+        <w:t>.</w:t>
+      </w:r>
+    </w:p>
+    <w:p>
+      <w:r>
+        <w:rPr>
+          <w:b/>
+          <w:bCs/>
+        </w:rPr>
+        <w:t>Veículos Guiados Automaticamente (AGV)</w:t>
+      </w:r>
+      <w:r>
+        <w:br/>
+        <w:t xml:space="preserve">Os </w:t>
+      </w:r>
+      <w:r>
+        <w:rPr>
+          <w:b/>
+          <w:bCs/>
+        </w:rPr>
+        <w:t>veículos</w:t>
+      </w:r>
+      <w:r>
+        <w:t xml:space="preserve"> AGV são usados no interior do </w:t>
+      </w:r>
+      <w:r>
+        <w:rPr>
+          <w:b/>
+          <w:bCs/>
+        </w:rPr>
+        <w:t>armazém</w:t>
+      </w:r>
+      <w:r>
+        <w:t xml:space="preserve"> para </w:t>
+      </w:r>
+      <w:proofErr w:type="spellStart"/>
+      <w:r>
+        <w:rPr>
+          <w:b/>
+          <w:bCs/>
+        </w:rPr>
+        <w:t>tranportar</w:t>
+      </w:r>
+      <w:proofErr w:type="spellEnd"/>
+      <w:r>
+        <w:t xml:space="preserve"> os </w:t>
+      </w:r>
+      <w:r>
+        <w:rPr>
+          <w:b/>
+          <w:bCs/>
+        </w:rPr>
+        <w:t>produtos</w:t>
+      </w:r>
+      <w:r>
+        <w:t xml:space="preserve">. Estes </w:t>
+      </w:r>
+      <w:r>
+        <w:rPr>
+          <w:b/>
+          <w:bCs/>
+        </w:rPr>
+        <w:t>veículos</w:t>
+      </w:r>
+      <w:r>
+        <w:t xml:space="preserve"> seguem </w:t>
+      </w:r>
+      <w:r>
+        <w:rPr>
+          <w:b/>
+          <w:bCs/>
+        </w:rPr>
+        <w:t>caminhos</w:t>
+      </w:r>
+      <w:r>
+        <w:t xml:space="preserve"> pré-determinados entre o </w:t>
+      </w:r>
+      <w:r>
+        <w:rPr>
+          <w:b/>
+          <w:bCs/>
+        </w:rPr>
+        <w:t>local</w:t>
+      </w:r>
+      <w:r>
+        <w:t xml:space="preserve"> de </w:t>
+      </w:r>
+      <w:r>
+        <w:rPr>
+          <w:b/>
+          <w:bCs/>
+        </w:rPr>
+        <w:t>recolha</w:t>
+      </w:r>
+      <w:r>
+        <w:t xml:space="preserve"> e o </w:t>
+      </w:r>
+      <w:r>
+        <w:rPr>
+          <w:b/>
+          <w:bCs/>
+        </w:rPr>
+        <w:t>local</w:t>
+      </w:r>
+      <w:r>
+        <w:t xml:space="preserve"> de </w:t>
+      </w:r>
+      <w:r>
+        <w:rPr>
+          <w:b/>
+          <w:bCs/>
+        </w:rPr>
+        <w:t>destino</w:t>
+      </w:r>
+      <w:r>
+        <w:t xml:space="preserve"> do </w:t>
+      </w:r>
+      <w:r>
+        <w:rPr>
+          <w:b/>
+          <w:bCs/>
+        </w:rPr>
+        <w:t>produto</w:t>
+      </w:r>
+      <w:r>
+        <w:t xml:space="preserve"> ou </w:t>
+      </w:r>
+      <w:r>
+        <w:rPr>
+          <w:b/>
+          <w:bCs/>
+        </w:rPr>
+        <w:t>definem</w:t>
+      </w:r>
+      <w:r>
+        <w:t xml:space="preserve"> automaticamente o seu </w:t>
+      </w:r>
+      <w:r>
+        <w:rPr>
+          <w:b/>
+          <w:bCs/>
+        </w:rPr>
+        <w:t>percurso</w:t>
+      </w:r>
+      <w:r>
+        <w:t xml:space="preserve"> entre esses </w:t>
+      </w:r>
+      <w:r>
+        <w:rPr>
+          <w:b/>
+          <w:bCs/>
+        </w:rPr>
+        <w:t>locais</w:t>
+      </w:r>
+      <w:r>
+        <w:t xml:space="preserve">. Existem diferentes </w:t>
+      </w:r>
+      <w:r>
+        <w:rPr>
+          <w:b/>
+          <w:bCs/>
+        </w:rPr>
+        <w:t>tipos</w:t>
+      </w:r>
+      <w:r>
+        <w:t xml:space="preserve"> de </w:t>
+      </w:r>
+      <w:r>
+        <w:rPr>
+          <w:b/>
+          <w:bCs/>
+        </w:rPr>
+        <w:t>veículos</w:t>
+      </w:r>
+      <w:r>
+        <w:t xml:space="preserve"> com </w:t>
+      </w:r>
+      <w:r>
+        <w:rPr>
+          <w:b/>
+          <w:bCs/>
+        </w:rPr>
+        <w:t>funcionalidades</w:t>
+      </w:r>
+      <w:r>
+        <w:t xml:space="preserve"> distintas:</w:t>
+      </w:r>
+    </w:p>
+    <w:p>
+      <w:pPr>
+        <w:numPr>
+          <w:ilvl w:val="0"/>
+          <w:numId w:val="2"/>
+        </w:numPr>
+      </w:pPr>
+      <w:r>
+        <w:rPr>
+          <w:b/>
+          <w:bCs/>
+        </w:rPr>
+        <w:t>Transportador</w:t>
+      </w:r>
+      <w:r>
+        <w:t xml:space="preserve"> de </w:t>
+      </w:r>
+      <w:r>
+        <w:rPr>
+          <w:b/>
+          <w:bCs/>
+        </w:rPr>
+        <w:t>Carga</w:t>
+      </w:r>
+      <w:r>
+        <w:t xml:space="preserve"> Unitária (</w:t>
+      </w:r>
+      <w:proofErr w:type="spellStart"/>
+      <w:r>
+        <w:t>Unit</w:t>
+      </w:r>
+      <w:proofErr w:type="spellEnd"/>
+      <w:r>
+        <w:t xml:space="preserve"> </w:t>
+      </w:r>
+      <w:proofErr w:type="spellStart"/>
+      <w:r>
+        <w:t>Load</w:t>
+      </w:r>
+      <w:proofErr w:type="spellEnd"/>
+      <w:r>
+        <w:t xml:space="preserve"> </w:t>
+      </w:r>
+      <w:proofErr w:type="spellStart"/>
+      <w:r>
+        <w:t>Carrier</w:t>
+      </w:r>
+      <w:proofErr w:type="spellEnd"/>
+      <w:r>
+        <w:t xml:space="preserve"> - ULC) - É um AGV usado para </w:t>
+      </w:r>
+      <w:r>
+        <w:rPr>
+          <w:b/>
+          <w:bCs/>
+        </w:rPr>
+        <w:t>transportar</w:t>
+      </w:r>
+      <w:r>
+        <w:t xml:space="preserve"> um único </w:t>
+      </w:r>
+      <w:r>
+        <w:rPr>
+          <w:b/>
+          <w:bCs/>
+        </w:rPr>
+        <w:t>produto</w:t>
+      </w:r>
+      <w:r>
+        <w:t xml:space="preserve">. Não tem limites de </w:t>
+      </w:r>
+      <w:r>
+        <w:rPr>
+          <w:b/>
+          <w:bCs/>
+        </w:rPr>
+        <w:t>peso</w:t>
+      </w:r>
+      <w:r>
+        <w:t xml:space="preserve"> para a </w:t>
+      </w:r>
+      <w:r>
+        <w:rPr>
+          <w:b/>
+          <w:bCs/>
+        </w:rPr>
+        <w:t>carga</w:t>
+      </w:r>
+      <w:r>
+        <w:t xml:space="preserve"> </w:t>
+      </w:r>
+      <w:r>
+        <w:rPr>
+          <w:b/>
+          <w:bCs/>
+        </w:rPr>
+        <w:t>transportada</w:t>
+      </w:r>
+      <w:r>
+        <w:t>;</w:t>
+      </w:r>
+    </w:p>
+    <w:p>
+      <w:pPr>
+        <w:numPr>
+          <w:ilvl w:val="0"/>
+          <w:numId w:val="2"/>
+        </w:numPr>
+      </w:pPr>
+      <w:r>
+        <w:rPr>
+          <w:b/>
+          <w:bCs/>
+        </w:rPr>
+        <w:t>Carrinho</w:t>
+      </w:r>
+      <w:r>
+        <w:t xml:space="preserve"> de </w:t>
+      </w:r>
+      <w:r>
+        <w:rPr>
+          <w:b/>
+          <w:bCs/>
+        </w:rPr>
+        <w:t>Transporte</w:t>
+      </w:r>
+      <w:r>
+        <w:t xml:space="preserve"> - Não é um AGV. Destina-se a </w:t>
+      </w:r>
+      <w:r>
+        <w:rPr>
+          <w:b/>
+          <w:bCs/>
+        </w:rPr>
+        <w:t>transportar</w:t>
+      </w:r>
+      <w:r>
+        <w:t xml:space="preserve"> vários </w:t>
+      </w:r>
+      <w:r>
+        <w:rPr>
+          <w:b/>
+          <w:bCs/>
+        </w:rPr>
+        <w:t>produtos</w:t>
+      </w:r>
+      <w:r>
+        <w:t xml:space="preserve"> até um limite de </w:t>
+      </w:r>
+      <w:r>
+        <w:rPr>
+          <w:b/>
+          <w:bCs/>
+        </w:rPr>
+        <w:t>peso</w:t>
+      </w:r>
+      <w:r>
+        <w:t xml:space="preserve"> de 200 Kg e é </w:t>
+      </w:r>
+      <w:r>
+        <w:rPr>
+          <w:b/>
+          <w:bCs/>
+        </w:rPr>
+        <w:t>puxado</w:t>
+      </w:r>
+      <w:r>
+        <w:t xml:space="preserve"> por um </w:t>
+      </w:r>
+      <w:r>
+        <w:rPr>
+          <w:b/>
+          <w:bCs/>
+        </w:rPr>
+        <w:t>veículo</w:t>
+      </w:r>
+      <w:r>
+        <w:t xml:space="preserve"> </w:t>
+      </w:r>
+      <w:r>
+        <w:rPr>
+          <w:b/>
+          <w:bCs/>
+        </w:rPr>
+        <w:t>rebocador</w:t>
+      </w:r>
+      <w:r>
+        <w:t>.</w:t>
+      </w:r>
+    </w:p>
+    <w:p>
+      <w:pPr>
+        <w:numPr>
+          <w:ilvl w:val="0"/>
+          <w:numId w:val="2"/>
+        </w:numPr>
+      </w:pPr>
+      <w:r>
+        <w:rPr>
+          <w:b/>
+          <w:bCs/>
+        </w:rPr>
+        <w:t>Carrinho</w:t>
+      </w:r>
+      <w:r>
+        <w:t xml:space="preserve"> Guiado Automaticamente (</w:t>
+      </w:r>
+      <w:proofErr w:type="spellStart"/>
+      <w:r>
+        <w:t>Automatic</w:t>
+      </w:r>
+      <w:proofErr w:type="spellEnd"/>
+      <w:r>
+        <w:t xml:space="preserve"> </w:t>
+      </w:r>
+      <w:proofErr w:type="spellStart"/>
+      <w:r>
+        <w:t>Guided</w:t>
+      </w:r>
+      <w:proofErr w:type="spellEnd"/>
+      <w:r>
+        <w:t xml:space="preserve"> </w:t>
+      </w:r>
+      <w:proofErr w:type="spellStart"/>
+      <w:r>
+        <w:t>Card</w:t>
+      </w:r>
+      <w:proofErr w:type="spellEnd"/>
+      <w:r>
+        <w:t xml:space="preserve"> - AGC) – É um AGV usado para </w:t>
+      </w:r>
+      <w:r>
+        <w:rPr>
+          <w:b/>
+          <w:bCs/>
+        </w:rPr>
+        <w:t>transportar</w:t>
+      </w:r>
+      <w:r>
+        <w:t xml:space="preserve"> </w:t>
+      </w:r>
+      <w:r>
+        <w:rPr>
+          <w:b/>
+          <w:bCs/>
+        </w:rPr>
+        <w:t>produtos</w:t>
+      </w:r>
+      <w:r>
+        <w:t xml:space="preserve"> leves; </w:t>
+      </w:r>
+      <w:proofErr w:type="gramStart"/>
+      <w:r>
+        <w:t>Tem</w:t>
+      </w:r>
+      <w:proofErr w:type="gramEnd"/>
+      <w:r>
+        <w:t xml:space="preserve"> um limite de </w:t>
+      </w:r>
+      <w:r>
+        <w:rPr>
+          <w:b/>
+          <w:bCs/>
+        </w:rPr>
+        <w:t>peso</w:t>
+      </w:r>
+      <w:r>
+        <w:t xml:space="preserve"> total de 100 Kg.</w:t>
+      </w:r>
+    </w:p>
+    <w:p>
+      <w:pPr>
+        <w:numPr>
+          <w:ilvl w:val="0"/>
+          <w:numId w:val="2"/>
+        </w:numPr>
+      </w:pPr>
+      <w:r>
+        <w:rPr>
+          <w:b/>
+          <w:bCs/>
+        </w:rPr>
+        <w:t>Veículo</w:t>
+      </w:r>
+      <w:r>
+        <w:t xml:space="preserve"> </w:t>
+      </w:r>
+      <w:r>
+        <w:rPr>
+          <w:b/>
+          <w:bCs/>
+        </w:rPr>
+        <w:t>Rebocador</w:t>
+      </w:r>
+      <w:r>
+        <w:t xml:space="preserve"> – É um AGV que não </w:t>
+      </w:r>
+      <w:r>
+        <w:rPr>
+          <w:b/>
+          <w:bCs/>
+        </w:rPr>
+        <w:t>transporta</w:t>
+      </w:r>
+      <w:r>
+        <w:t xml:space="preserve"> diretamente os </w:t>
+      </w:r>
+      <w:r>
+        <w:rPr>
+          <w:b/>
+          <w:bCs/>
+        </w:rPr>
+        <w:t>produtos</w:t>
+      </w:r>
+      <w:r>
+        <w:t xml:space="preserve">. Neste caso, é usado para </w:t>
+      </w:r>
+      <w:r>
+        <w:rPr>
+          <w:b/>
+          <w:bCs/>
+        </w:rPr>
+        <w:t>rebocar</w:t>
+      </w:r>
+      <w:r>
+        <w:t xml:space="preserve"> um </w:t>
+      </w:r>
+      <w:r>
+        <w:rPr>
+          <w:b/>
+          <w:bCs/>
+        </w:rPr>
+        <w:t>carrinho</w:t>
+      </w:r>
+      <w:r>
+        <w:t xml:space="preserve"> de </w:t>
+      </w:r>
+      <w:r>
+        <w:rPr>
+          <w:b/>
+          <w:bCs/>
+        </w:rPr>
+        <w:t>transporte</w:t>
+      </w:r>
+      <w:r>
+        <w:t>.</w:t>
+      </w:r>
+    </w:p>
+    <w:p>
+      <w:r>
+        <w:t xml:space="preserve">O </w:t>
+      </w:r>
+      <w:r>
+        <w:rPr>
+          <w:b/>
+          <w:bCs/>
+        </w:rPr>
+        <w:t>movimento</w:t>
+      </w:r>
+      <w:r>
+        <w:t xml:space="preserve"> dos </w:t>
+      </w:r>
+      <w:r>
+        <w:rPr>
+          <w:b/>
+          <w:bCs/>
+        </w:rPr>
+        <w:t>veículos</w:t>
+      </w:r>
+      <w:r>
+        <w:t xml:space="preserve"> dentro do </w:t>
+      </w:r>
+      <w:r>
+        <w:rPr>
+          <w:b/>
+          <w:bCs/>
+        </w:rPr>
+        <w:t>armazém</w:t>
+      </w:r>
+      <w:r>
+        <w:t xml:space="preserve"> faz-se exclusivamente na </w:t>
+      </w:r>
+      <w:r>
+        <w:rPr>
+          <w:b/>
+          <w:bCs/>
+        </w:rPr>
+        <w:t>direção</w:t>
+      </w:r>
+      <w:r>
+        <w:t xml:space="preserve"> horizontal ou na </w:t>
+      </w:r>
+      <w:r>
+        <w:rPr>
+          <w:b/>
+          <w:bCs/>
+        </w:rPr>
+        <w:t>direção</w:t>
+      </w:r>
+      <w:r>
+        <w:t xml:space="preserve"> vertical. Qualquer deles se </w:t>
+      </w:r>
+      <w:r>
+        <w:rPr>
+          <w:b/>
+          <w:bCs/>
+        </w:rPr>
+        <w:t>movimenta</w:t>
+      </w:r>
+      <w:r>
+        <w:t xml:space="preserve"> uma </w:t>
+      </w:r>
+      <w:r>
+        <w:rPr>
+          <w:b/>
+          <w:bCs/>
+        </w:rPr>
+        <w:t>posição</w:t>
+      </w:r>
+      <w:r>
+        <w:t xml:space="preserve"> por cada </w:t>
+      </w:r>
+      <w:r>
+        <w:rPr>
+          <w:b/>
+          <w:bCs/>
+        </w:rPr>
+        <w:t>passo</w:t>
+      </w:r>
+      <w:r>
+        <w:t xml:space="preserve"> da </w:t>
+      </w:r>
+      <w:r>
+        <w:rPr>
+          <w:b/>
+          <w:bCs/>
+        </w:rPr>
+        <w:t>simulação</w:t>
+      </w:r>
+      <w:r>
+        <w:t xml:space="preserve">, podendo </w:t>
+      </w:r>
+      <w:r>
+        <w:rPr>
+          <w:b/>
+          <w:bCs/>
+        </w:rPr>
+        <w:t>virar</w:t>
+      </w:r>
+      <w:r>
+        <w:t xml:space="preserve"> ou </w:t>
+      </w:r>
+      <w:r>
+        <w:rPr>
+          <w:b/>
+          <w:bCs/>
+        </w:rPr>
+        <w:t>parar</w:t>
+      </w:r>
+      <w:r>
+        <w:t xml:space="preserve">. Todos os </w:t>
+      </w:r>
+      <w:r>
+        <w:rPr>
+          <w:b/>
+          <w:bCs/>
+        </w:rPr>
+        <w:t>veículos</w:t>
+      </w:r>
+      <w:r>
+        <w:t xml:space="preserve"> ocupam uma </w:t>
+      </w:r>
+      <w:r>
+        <w:rPr>
+          <w:b/>
+          <w:bCs/>
+        </w:rPr>
+        <w:t>posição</w:t>
+      </w:r>
+      <w:r>
+        <w:t xml:space="preserve"> do </w:t>
+      </w:r>
+      <w:r>
+        <w:rPr>
+          <w:b/>
+          <w:bCs/>
+        </w:rPr>
+        <w:t>armazém</w:t>
+      </w:r>
+      <w:r>
+        <w:t xml:space="preserve">, </w:t>
+      </w:r>
+      <w:proofErr w:type="gramStart"/>
+      <w:r>
+        <w:t>ou seja</w:t>
+      </w:r>
+      <w:proofErr w:type="gramEnd"/>
+      <w:r>
+        <w:t xml:space="preserve"> uma </w:t>
+      </w:r>
+      <w:r>
+        <w:rPr>
+          <w:b/>
+          <w:bCs/>
+        </w:rPr>
+        <w:t>área</w:t>
+      </w:r>
+      <w:r>
+        <w:t xml:space="preserve"> de 2x2 metros.</w:t>
+      </w:r>
+    </w:p>
+    <w:p>
+      <w:r>
+        <w:rPr>
+          <w:b/>
+          <w:bCs/>
+        </w:rPr>
+        <w:t>Simulação</w:t>
+      </w:r>
+      <w:r>
+        <w:br/>
+        <w:t xml:space="preserve">Para esta </w:t>
+      </w:r>
+      <w:r>
+        <w:rPr>
+          <w:b/>
+          <w:bCs/>
+        </w:rPr>
+        <w:t>simulação</w:t>
+      </w:r>
+      <w:r>
+        <w:t xml:space="preserve"> deve ser </w:t>
+      </w:r>
+      <w:r>
+        <w:rPr>
+          <w:b/>
+          <w:bCs/>
+        </w:rPr>
+        <w:t>definido</w:t>
+      </w:r>
+      <w:r>
+        <w:t xml:space="preserve"> um </w:t>
+      </w:r>
+      <w:r>
+        <w:rPr>
+          <w:b/>
+          <w:bCs/>
+        </w:rPr>
+        <w:t>armazém</w:t>
+      </w:r>
+      <w:r>
+        <w:t xml:space="preserve">. Podem ser depois </w:t>
+      </w:r>
+      <w:r>
+        <w:rPr>
+          <w:b/>
+          <w:bCs/>
+        </w:rPr>
+        <w:t>adicionados</w:t>
+      </w:r>
+      <w:r>
+        <w:t xml:space="preserve"> </w:t>
+      </w:r>
+      <w:r>
+        <w:rPr>
+          <w:b/>
+          <w:bCs/>
+        </w:rPr>
+        <w:t>veículos</w:t>
+      </w:r>
+      <w:r>
+        <w:t xml:space="preserve"> e </w:t>
+      </w:r>
+      <w:r>
+        <w:rPr>
+          <w:b/>
+          <w:bCs/>
+        </w:rPr>
+        <w:t>locais</w:t>
+      </w:r>
+      <w:r>
+        <w:t xml:space="preserve"> de </w:t>
+      </w:r>
+      <w:r>
+        <w:rPr>
+          <w:b/>
+          <w:bCs/>
+        </w:rPr>
+        <w:t>armazenamento</w:t>
+      </w:r>
+      <w:r>
+        <w:t xml:space="preserve"> ao </w:t>
+      </w:r>
+      <w:r>
+        <w:rPr>
+          <w:b/>
+          <w:bCs/>
+        </w:rPr>
+        <w:t>armazém</w:t>
+      </w:r>
+      <w:r>
+        <w:t xml:space="preserve"> </w:t>
+      </w:r>
+      <w:r>
+        <w:rPr>
+          <w:b/>
+          <w:bCs/>
+        </w:rPr>
+        <w:t>criado</w:t>
+      </w:r>
+      <w:r>
+        <w:t xml:space="preserve">. Durante a </w:t>
+      </w:r>
+      <w:r>
+        <w:rPr>
+          <w:b/>
+          <w:bCs/>
+        </w:rPr>
+        <w:t>simulação</w:t>
+      </w:r>
+      <w:r>
+        <w:t xml:space="preserve">, serão </w:t>
+      </w:r>
+      <w:r>
+        <w:rPr>
+          <w:b/>
+          <w:bCs/>
+        </w:rPr>
+        <w:t>entregues</w:t>
+      </w:r>
+      <w:r>
+        <w:t xml:space="preserve"> </w:t>
+      </w:r>
+      <w:r>
+        <w:rPr>
+          <w:b/>
+          <w:bCs/>
+        </w:rPr>
+        <w:t>produtos</w:t>
+      </w:r>
+      <w:r>
+        <w:t xml:space="preserve"> que devem ser </w:t>
+      </w:r>
+      <w:r>
+        <w:rPr>
+          <w:b/>
+          <w:bCs/>
+        </w:rPr>
+        <w:t>armazenados</w:t>
+      </w:r>
+      <w:r>
+        <w:t xml:space="preserve">. Deve ser </w:t>
+      </w:r>
+      <w:r>
+        <w:rPr>
+          <w:b/>
+          <w:bCs/>
+        </w:rPr>
+        <w:t>feita</w:t>
+      </w:r>
+      <w:r>
+        <w:t xml:space="preserve"> uma </w:t>
+      </w:r>
+      <w:r>
+        <w:rPr>
+          <w:b/>
+          <w:bCs/>
+        </w:rPr>
+        <w:t>seleção</w:t>
+      </w:r>
+      <w:r>
+        <w:t xml:space="preserve"> dos </w:t>
+      </w:r>
+      <w:proofErr w:type="spellStart"/>
+      <w:r>
+        <w:rPr>
+          <w:b/>
+          <w:bCs/>
+        </w:rPr>
+        <w:t>veiculos</w:t>
+      </w:r>
+      <w:proofErr w:type="spellEnd"/>
+      <w:r>
+        <w:t xml:space="preserve"> para </w:t>
+      </w:r>
+      <w:r>
+        <w:rPr>
+          <w:b/>
+          <w:bCs/>
+        </w:rPr>
+        <w:t>transportar</w:t>
+      </w:r>
+      <w:r>
+        <w:t xml:space="preserve"> os </w:t>
+      </w:r>
+      <w:r>
+        <w:rPr>
+          <w:b/>
+          <w:bCs/>
+        </w:rPr>
+        <w:t>produtos</w:t>
+      </w:r>
+      <w:r>
+        <w:t xml:space="preserve"> até ao seu </w:t>
+      </w:r>
+      <w:r>
+        <w:rPr>
+          <w:b/>
+          <w:bCs/>
+        </w:rPr>
+        <w:t>local</w:t>
+      </w:r>
+      <w:r>
+        <w:t xml:space="preserve"> de </w:t>
+      </w:r>
+      <w:r>
+        <w:rPr>
+          <w:b/>
+          <w:bCs/>
+        </w:rPr>
+        <w:t>armazenamento</w:t>
+      </w:r>
+      <w:r>
+        <w:t xml:space="preserve">. Da mesma forma, podem ser </w:t>
+      </w:r>
+      <w:r>
+        <w:rPr>
+          <w:b/>
+          <w:bCs/>
+        </w:rPr>
+        <w:t>solicitados</w:t>
+      </w:r>
+      <w:r>
+        <w:t xml:space="preserve"> vários </w:t>
+      </w:r>
+      <w:r>
+        <w:rPr>
+          <w:b/>
+          <w:bCs/>
+        </w:rPr>
+        <w:t>produtos</w:t>
+      </w:r>
+      <w:r>
+        <w:t xml:space="preserve"> entre os existentes no </w:t>
+      </w:r>
+      <w:r>
+        <w:rPr>
+          <w:b/>
+          <w:bCs/>
+        </w:rPr>
+        <w:t>armazém</w:t>
+      </w:r>
+      <w:r>
+        <w:t xml:space="preserve">. Neste caso, os mesmos </w:t>
+      </w:r>
+      <w:r>
+        <w:rPr>
+          <w:b/>
+          <w:bCs/>
+        </w:rPr>
+        <w:t>veículos</w:t>
+      </w:r>
+      <w:r>
+        <w:t xml:space="preserve"> podem ser usados para </w:t>
+      </w:r>
+      <w:r>
+        <w:rPr>
+          <w:b/>
+          <w:bCs/>
+        </w:rPr>
+        <w:t>recolher</w:t>
+      </w:r>
+      <w:r>
+        <w:t xml:space="preserve"> os </w:t>
+      </w:r>
+      <w:r>
+        <w:rPr>
+          <w:b/>
+          <w:bCs/>
+        </w:rPr>
+        <w:t>produtos</w:t>
+      </w:r>
+      <w:r>
+        <w:t xml:space="preserve"> e </w:t>
+      </w:r>
+      <w:r>
+        <w:rPr>
+          <w:b/>
+          <w:bCs/>
+        </w:rPr>
+        <w:t>deixá-los</w:t>
+      </w:r>
+      <w:r>
+        <w:t xml:space="preserve"> nos </w:t>
+      </w:r>
+      <w:r>
+        <w:rPr>
+          <w:b/>
+          <w:bCs/>
+        </w:rPr>
+        <w:t>pontos</w:t>
+      </w:r>
+      <w:r>
+        <w:t xml:space="preserve"> de </w:t>
+      </w:r>
+      <w:r>
+        <w:rPr>
+          <w:b/>
+          <w:bCs/>
+        </w:rPr>
+        <w:t>entrega</w:t>
+      </w:r>
+      <w:r>
+        <w:t>.</w:t>
+      </w:r>
+    </w:p>
+    <w:p>
+      <w:r>
+        <w:lastRenderedPageBreak/>
+        <w:t xml:space="preserve">Para a </w:t>
+      </w:r>
+      <w:r>
+        <w:rPr>
+          <w:b/>
+          <w:bCs/>
+        </w:rPr>
+        <w:t>simulação</w:t>
+      </w:r>
+      <w:r>
+        <w:t xml:space="preserve"> será necessário </w:t>
+      </w:r>
+      <w:r>
+        <w:rPr>
+          <w:b/>
+          <w:bCs/>
+        </w:rPr>
+        <w:t>definir</w:t>
+      </w:r>
+      <w:r>
+        <w:t xml:space="preserve"> o </w:t>
+      </w:r>
+      <w:r>
+        <w:rPr>
+          <w:b/>
+          <w:bCs/>
+        </w:rPr>
+        <w:t>armazém</w:t>
+      </w:r>
+      <w:r>
+        <w:t xml:space="preserve"> com os </w:t>
+      </w:r>
+      <w:r>
+        <w:rPr>
+          <w:b/>
+          <w:bCs/>
+        </w:rPr>
+        <w:t>locais</w:t>
+      </w:r>
+      <w:r>
+        <w:t xml:space="preserve"> de </w:t>
+      </w:r>
+      <w:r>
+        <w:rPr>
+          <w:b/>
+          <w:bCs/>
+        </w:rPr>
+        <w:t>armazenamento</w:t>
+      </w:r>
+      <w:r>
+        <w:t xml:space="preserve">, de </w:t>
+      </w:r>
+      <w:r>
+        <w:rPr>
+          <w:b/>
+          <w:bCs/>
+        </w:rPr>
+        <w:t>entrega</w:t>
+      </w:r>
+      <w:r>
+        <w:t xml:space="preserve"> e de </w:t>
+      </w:r>
+      <w:r>
+        <w:rPr>
+          <w:b/>
+          <w:bCs/>
+        </w:rPr>
+        <w:t>recolha</w:t>
+      </w:r>
+      <w:r>
+        <w:t xml:space="preserve"> de </w:t>
+      </w:r>
+      <w:r>
+        <w:rPr>
+          <w:b/>
+          <w:bCs/>
+        </w:rPr>
+        <w:t>produtos</w:t>
+      </w:r>
+      <w:r>
+        <w:t xml:space="preserve"> e os </w:t>
+      </w:r>
+      <w:r>
+        <w:rPr>
+          <w:b/>
+          <w:bCs/>
+        </w:rPr>
+        <w:t>veículos</w:t>
+      </w:r>
+      <w:r>
+        <w:t xml:space="preserve"> de </w:t>
+      </w:r>
+      <w:r>
+        <w:rPr>
+          <w:b/>
+          <w:bCs/>
+        </w:rPr>
+        <w:t>transporte</w:t>
+      </w:r>
+      <w:r>
+        <w:t xml:space="preserve">. Durante a </w:t>
+      </w:r>
+      <w:r>
+        <w:rPr>
+          <w:b/>
+          <w:bCs/>
+        </w:rPr>
+        <w:t>simulação</w:t>
+      </w:r>
+      <w:r>
+        <w:t xml:space="preserve"> são </w:t>
+      </w:r>
+      <w:r>
+        <w:rPr>
+          <w:b/>
+          <w:bCs/>
+        </w:rPr>
+        <w:t>entregues</w:t>
+      </w:r>
+      <w:r>
+        <w:t xml:space="preserve"> </w:t>
+      </w:r>
+      <w:r>
+        <w:rPr>
+          <w:b/>
+          <w:bCs/>
+        </w:rPr>
+        <w:t>produtos</w:t>
+      </w:r>
+      <w:r>
+        <w:t xml:space="preserve"> para </w:t>
+      </w:r>
+      <w:r>
+        <w:rPr>
+          <w:b/>
+          <w:bCs/>
+        </w:rPr>
+        <w:t>armazenamento</w:t>
+      </w:r>
+      <w:r>
+        <w:t xml:space="preserve"> e </w:t>
+      </w:r>
+      <w:r>
+        <w:rPr>
+          <w:b/>
+          <w:bCs/>
+        </w:rPr>
+        <w:t>pedidos</w:t>
+      </w:r>
+      <w:r>
+        <w:t xml:space="preserve"> de </w:t>
+      </w:r>
+      <w:r>
+        <w:rPr>
+          <w:b/>
+          <w:bCs/>
+        </w:rPr>
+        <w:t>recolha</w:t>
+      </w:r>
+      <w:r>
+        <w:t xml:space="preserve"> de </w:t>
+      </w:r>
+      <w:r>
+        <w:rPr>
+          <w:b/>
+          <w:bCs/>
+        </w:rPr>
+        <w:t>produtos</w:t>
+      </w:r>
+      <w:r>
+        <w:t xml:space="preserve"> do </w:t>
+      </w:r>
+      <w:r>
+        <w:rPr>
+          <w:b/>
+          <w:bCs/>
+        </w:rPr>
+        <w:t>armazém</w:t>
+      </w:r>
+      <w:r>
+        <w:t xml:space="preserve"> que devem ser </w:t>
+      </w:r>
+      <w:r>
+        <w:rPr>
+          <w:b/>
+          <w:bCs/>
+        </w:rPr>
+        <w:t>satisfeitos</w:t>
+      </w:r>
+      <w:r>
+        <w:t xml:space="preserve"> pelos </w:t>
+      </w:r>
+      <w:r>
+        <w:rPr>
+          <w:b/>
+          <w:bCs/>
+        </w:rPr>
+        <w:t>veículos</w:t>
+      </w:r>
+      <w:r>
+        <w:t xml:space="preserve"> existentes.</w:t>
+      </w:r>
+    </w:p>
+    <w:p>
+      <w:r>
+        <w:pict w14:anchorId="1B36F1C2">
+          <v:rect id="_x0000_i1038" style="width:0;height:1.5pt" o:hralign="center" o:hrstd="t" o:hr="t" fillcolor="#a0a0a0" stroked="f"/>
+        </w:pict>
+      </w:r>
+    </w:p>
+    <w:p>
+      <w:pPr>
+        <w:rPr>
+          <w:b/>
+          <w:bCs/>
+        </w:rPr>
+      </w:pPr>
+      <w:r>
+        <w:rPr>
+          <w:b/>
+          <w:bCs/>
+        </w:rPr>
+        <w:t>Nível 2:</w:t>
+      </w:r>
+    </w:p>
+    <w:p>
+      <w:r>
+        <w:rPr>
+          <w:b/>
+          <w:bCs/>
+        </w:rPr>
+        <w:t>Lista de Substantivos</w:t>
+      </w:r>
+      <w:r>
+        <w:t xml:space="preserve"> (sem duplicatas):</w:t>
+      </w:r>
+    </w:p>
+    <w:p>
+      <w:pPr>
+        <w:numPr>
+          <w:ilvl w:val="0"/>
+          <w:numId w:val="3"/>
+        </w:numPr>
+      </w:pPr>
+      <w:r>
+        <w:t>objeto</w:t>
+      </w:r>
+    </w:p>
+    <w:p>
+      <w:pPr>
+        <w:numPr>
+          <w:ilvl w:val="0"/>
+          <w:numId w:val="3"/>
+        </w:numPr>
+      </w:pPr>
+      <w:r>
+        <w:t>projeto</w:t>
+      </w:r>
+    </w:p>
+    <w:p>
+      <w:pPr>
+        <w:numPr>
+          <w:ilvl w:val="0"/>
+          <w:numId w:val="3"/>
+        </w:numPr>
+      </w:pPr>
+      <w:r>
+        <w:t>simulação</w:t>
+      </w:r>
+    </w:p>
+    <w:p>
+      <w:pPr>
+        <w:numPr>
+          <w:ilvl w:val="0"/>
+          <w:numId w:val="3"/>
+        </w:numPr>
+      </w:pPr>
+      <w:r>
+        <w:t>centro</w:t>
+      </w:r>
+    </w:p>
+    <w:p>
+      <w:pPr>
+        <w:numPr>
+          <w:ilvl w:val="0"/>
+          <w:numId w:val="3"/>
+        </w:numPr>
+      </w:pPr>
+      <w:r>
+        <w:t>distribuição</w:t>
+      </w:r>
+    </w:p>
+    <w:p>
+      <w:pPr>
+        <w:numPr>
+          <w:ilvl w:val="0"/>
+          <w:numId w:val="3"/>
+        </w:numPr>
+      </w:pPr>
+      <w:r>
+        <w:t>produtos</w:t>
+      </w:r>
+    </w:p>
+    <w:p>
+      <w:pPr>
+        <w:numPr>
+          <w:ilvl w:val="0"/>
+          <w:numId w:val="3"/>
+        </w:numPr>
+      </w:pPr>
+      <w:r>
+        <w:t>armazém</w:t>
+      </w:r>
+    </w:p>
+    <w:p>
+      <w:pPr>
+        <w:numPr>
+          <w:ilvl w:val="0"/>
+          <w:numId w:val="3"/>
+        </w:numPr>
+      </w:pPr>
+      <w:r>
+        <w:t>local</w:t>
+      </w:r>
+    </w:p>
+    <w:p>
+      <w:pPr>
+        <w:numPr>
+          <w:ilvl w:val="0"/>
+          <w:numId w:val="3"/>
+        </w:numPr>
+      </w:pPr>
+      <w:r>
+        <w:t>entrega</w:t>
+      </w:r>
+    </w:p>
+    <w:p>
+      <w:pPr>
+        <w:numPr>
+          <w:ilvl w:val="0"/>
+          <w:numId w:val="3"/>
+        </w:numPr>
+      </w:pPr>
+      <w:r>
+        <w:t>locais</w:t>
+      </w:r>
+    </w:p>
+    <w:p>
+      <w:pPr>
+        <w:numPr>
+          <w:ilvl w:val="0"/>
+          <w:numId w:val="3"/>
+        </w:numPr>
+      </w:pPr>
+      <w:r>
+        <w:t>transporte</w:t>
+      </w:r>
+    </w:p>
+    <w:p>
+      <w:pPr>
+        <w:numPr>
+          <w:ilvl w:val="0"/>
+          <w:numId w:val="3"/>
+        </w:numPr>
+      </w:pPr>
+      <w:r>
+        <w:t>veículos</w:t>
+      </w:r>
+    </w:p>
+    <w:p>
+      <w:pPr>
+        <w:numPr>
+          <w:ilvl w:val="0"/>
+          <w:numId w:val="3"/>
+        </w:numPr>
+      </w:pPr>
+      <w:r>
+        <w:t>processo</w:t>
+      </w:r>
+    </w:p>
+    <w:p>
+      <w:pPr>
+        <w:numPr>
+          <w:ilvl w:val="0"/>
+          <w:numId w:val="3"/>
+        </w:numPr>
+      </w:pPr>
+      <w:r>
+        <w:t>venda</w:t>
+      </w:r>
+    </w:p>
+    <w:p>
+      <w:pPr>
+        <w:numPr>
+          <w:ilvl w:val="0"/>
+          <w:numId w:val="3"/>
+        </w:numPr>
+      </w:pPr>
+      <w:r>
+        <w:t>armazenamento</w:t>
+      </w:r>
+    </w:p>
+    <w:p>
+      <w:pPr>
+        <w:numPr>
+          <w:ilvl w:val="0"/>
+          <w:numId w:val="3"/>
+        </w:numPr>
+      </w:pPr>
+      <w:r>
+        <w:t>recolha</w:t>
+      </w:r>
+    </w:p>
+    <w:p>
+      <w:pPr>
+        <w:numPr>
+          <w:ilvl w:val="0"/>
+          <w:numId w:val="3"/>
+        </w:numPr>
+      </w:pPr>
+      <w:r>
+        <w:t>espaço</w:t>
+      </w:r>
+    </w:p>
+    <w:p>
+      <w:pPr>
+        <w:numPr>
+          <w:ilvl w:val="0"/>
+          <w:numId w:val="3"/>
+        </w:numPr>
+      </w:pPr>
+      <w:r>
+        <w:t>elementos</w:t>
+      </w:r>
+    </w:p>
+    <w:p>
+      <w:pPr>
+        <w:numPr>
+          <w:ilvl w:val="0"/>
+          <w:numId w:val="3"/>
+        </w:numPr>
+      </w:pPr>
+      <w:r>
+        <w:t>posições</w:t>
+      </w:r>
+    </w:p>
+    <w:p>
+      <w:pPr>
+        <w:numPr>
+          <w:ilvl w:val="0"/>
+          <w:numId w:val="3"/>
+        </w:numPr>
+      </w:pPr>
+      <w:r>
+        <w:t>área</w:t>
+      </w:r>
+    </w:p>
+    <w:p>
+      <w:pPr>
+        <w:numPr>
+          <w:ilvl w:val="0"/>
+          <w:numId w:val="3"/>
+        </w:numPr>
+      </w:pPr>
+      <w:r>
+        <w:t>prateleiras</w:t>
+      </w:r>
+    </w:p>
+    <w:p>
+      <w:pPr>
+        <w:numPr>
+          <w:ilvl w:val="0"/>
+          <w:numId w:val="3"/>
+        </w:numPr>
+      </w:pPr>
+      <w:r>
+        <w:lastRenderedPageBreak/>
+        <w:t>estantes</w:t>
+      </w:r>
+    </w:p>
+    <w:p>
+      <w:pPr>
+        <w:numPr>
+          <w:ilvl w:val="0"/>
+          <w:numId w:val="3"/>
+        </w:numPr>
+      </w:pPr>
+      <w:r>
+        <w:t>paredes</w:t>
+      </w:r>
+    </w:p>
+    <w:p>
+      <w:pPr>
+        <w:numPr>
+          <w:ilvl w:val="0"/>
+          <w:numId w:val="3"/>
+        </w:numPr>
+      </w:pPr>
+      <w:r>
+        <w:t>carga</w:t>
+      </w:r>
+    </w:p>
+    <w:p>
+      <w:pPr>
+        <w:numPr>
+          <w:ilvl w:val="0"/>
+          <w:numId w:val="3"/>
+        </w:numPr>
+      </w:pPr>
+      <w:r>
+        <w:t>descargas</w:t>
+      </w:r>
+    </w:p>
+    <w:p>
+      <w:pPr>
+        <w:numPr>
+          <w:ilvl w:val="0"/>
+          <w:numId w:val="3"/>
+        </w:numPr>
+      </w:pPr>
+      <w:r>
+        <w:t>zonas</w:t>
+      </w:r>
+    </w:p>
+    <w:p>
+      <w:pPr>
+        <w:numPr>
+          <w:ilvl w:val="0"/>
+          <w:numId w:val="3"/>
+        </w:numPr>
+      </w:pPr>
+      <w:r>
+        <w:t>nome</w:t>
+      </w:r>
+    </w:p>
+    <w:p>
+      <w:pPr>
+        <w:numPr>
+          <w:ilvl w:val="0"/>
+          <w:numId w:val="3"/>
+        </w:numPr>
+      </w:pPr>
+      <w:r>
+        <w:t>identificador</w:t>
+      </w:r>
+    </w:p>
+    <w:p>
+      <w:pPr>
+        <w:numPr>
+          <w:ilvl w:val="0"/>
+          <w:numId w:val="3"/>
+        </w:numPr>
+      </w:pPr>
+      <w:r>
+        <w:t>peso</w:t>
+      </w:r>
+    </w:p>
+    <w:p>
+      <w:pPr>
+        <w:numPr>
+          <w:ilvl w:val="0"/>
+          <w:numId w:val="3"/>
+        </w:numPr>
+      </w:pPr>
+      <w:r>
+        <w:t>tipo</w:t>
+      </w:r>
+    </w:p>
+    <w:p>
+      <w:pPr>
+        <w:numPr>
+          <w:ilvl w:val="0"/>
+          <w:numId w:val="3"/>
+        </w:numPr>
+      </w:pPr>
+      <w:r>
+        <w:t>caminhos</w:t>
+      </w:r>
+    </w:p>
+    <w:p>
+      <w:pPr>
+        <w:numPr>
+          <w:ilvl w:val="0"/>
+          <w:numId w:val="3"/>
+        </w:numPr>
+      </w:pPr>
+      <w:r>
+        <w:t>destino</w:t>
+      </w:r>
+    </w:p>
+    <w:p>
+      <w:pPr>
+        <w:numPr>
+          <w:ilvl w:val="0"/>
+          <w:numId w:val="3"/>
+        </w:numPr>
+      </w:pPr>
+      <w:r>
+        <w:t>percurso</w:t>
+      </w:r>
+    </w:p>
+    <w:p>
+      <w:pPr>
+        <w:numPr>
+          <w:ilvl w:val="0"/>
+          <w:numId w:val="3"/>
+        </w:numPr>
+      </w:pPr>
+      <w:r>
+        <w:t>tipos</w:t>
+      </w:r>
+    </w:p>
+    <w:p>
+      <w:pPr>
+        <w:numPr>
+          <w:ilvl w:val="0"/>
+          <w:numId w:val="3"/>
+        </w:numPr>
+      </w:pPr>
+      <w:r>
+        <w:t>funcionalidades</w:t>
+      </w:r>
+    </w:p>
+    <w:p>
+      <w:pPr>
+        <w:numPr>
+          <w:ilvl w:val="0"/>
+          <w:numId w:val="3"/>
+        </w:numPr>
+      </w:pPr>
+      <w:r>
+        <w:t>transportador</w:t>
+      </w:r>
+    </w:p>
+    <w:p>
+      <w:pPr>
+        <w:numPr>
+          <w:ilvl w:val="0"/>
+          <w:numId w:val="3"/>
+        </w:numPr>
+      </w:pPr>
+      <w:r>
+        <w:t>carga</w:t>
+      </w:r>
+    </w:p>
+    <w:p>
+      <w:pPr>
+        <w:numPr>
+          <w:ilvl w:val="0"/>
+          <w:numId w:val="3"/>
+        </w:numPr>
+      </w:pPr>
+      <w:r>
+        <w:t>carrinho</w:t>
+      </w:r>
+    </w:p>
+    <w:p>
+      <w:pPr>
+        <w:numPr>
+          <w:ilvl w:val="0"/>
+          <w:numId w:val="3"/>
+        </w:numPr>
+      </w:pPr>
+      <w:r>
+        <w:t>veículo</w:t>
+      </w:r>
+    </w:p>
+    <w:p>
+      <w:pPr>
+        <w:numPr>
+          <w:ilvl w:val="0"/>
+          <w:numId w:val="3"/>
+        </w:numPr>
+      </w:pPr>
+      <w:r>
+        <w:t>rebocador</w:t>
+      </w:r>
+    </w:p>
+    <w:p>
+      <w:pPr>
+        <w:numPr>
+          <w:ilvl w:val="0"/>
+          <w:numId w:val="3"/>
+        </w:numPr>
+      </w:pPr>
+      <w:r>
+        <w:t>movimento</w:t>
+      </w:r>
+    </w:p>
+    <w:p>
+      <w:pPr>
+        <w:numPr>
+          <w:ilvl w:val="0"/>
+          <w:numId w:val="3"/>
+        </w:numPr>
+      </w:pPr>
+      <w:r>
+        <w:t>direção</w:t>
+      </w:r>
+    </w:p>
+    <w:p>
+      <w:pPr>
+        <w:numPr>
+          <w:ilvl w:val="0"/>
+          <w:numId w:val="3"/>
+        </w:numPr>
+      </w:pPr>
+      <w:r>
+        <w:t>posição</w:t>
+      </w:r>
+    </w:p>
+    <w:p>
+      <w:pPr>
+        <w:numPr>
+          <w:ilvl w:val="0"/>
+          <w:numId w:val="3"/>
+        </w:numPr>
+      </w:pPr>
+      <w:r>
+        <w:t>passo</w:t>
+      </w:r>
+    </w:p>
+    <w:p>
+      <w:pPr>
+        <w:numPr>
+          <w:ilvl w:val="0"/>
+          <w:numId w:val="3"/>
+        </w:numPr>
+      </w:pPr>
+      <w:r>
+        <w:t>pontos</w:t>
+      </w:r>
+    </w:p>
+    <w:p>
+      <w:pPr>
+        <w:numPr>
+          <w:ilvl w:val="0"/>
+          <w:numId w:val="3"/>
+        </w:numPr>
+      </w:pPr>
+      <w:r>
+        <w:t>pedidos</w:t>
+      </w:r>
+    </w:p>
+    <w:p>
+      <w:r>
+        <w:rPr>
+          <w:b/>
+          <w:bCs/>
+        </w:rPr>
+        <w:t>Lista de Verbo + Substantivos Associados</w:t>
+      </w:r>
+      <w:r>
+        <w:t xml:space="preserve"> (sem duplicatas):</w:t>
+      </w:r>
+    </w:p>
+    <w:p>
+      <w:pPr>
+        <w:numPr>
+          <w:ilvl w:val="0"/>
+          <w:numId w:val="4"/>
+        </w:numPr>
+      </w:pPr>
+      <w:r>
+        <w:t>transportar produtos</w:t>
+      </w:r>
+    </w:p>
+    <w:p>
+      <w:pPr>
+        <w:numPr>
+          <w:ilvl w:val="0"/>
+          <w:numId w:val="4"/>
+        </w:numPr>
+      </w:pPr>
+      <w:r>
+        <w:t>armazenar produtos</w:t>
+      </w:r>
+    </w:p>
+    <w:p>
+      <w:pPr>
+        <w:numPr>
+          <w:ilvl w:val="0"/>
+          <w:numId w:val="4"/>
+        </w:numPr>
+      </w:pPr>
+      <w:r>
+        <w:lastRenderedPageBreak/>
+        <w:t>receber produtos</w:t>
+      </w:r>
+    </w:p>
+    <w:p>
+      <w:pPr>
+        <w:numPr>
+          <w:ilvl w:val="0"/>
+          <w:numId w:val="4"/>
+        </w:numPr>
+      </w:pPr>
+      <w:r>
+        <w:t>efetuar transporte</w:t>
+      </w:r>
+    </w:p>
+    <w:p>
+      <w:pPr>
+        <w:numPr>
+          <w:ilvl w:val="0"/>
+          <w:numId w:val="4"/>
+        </w:numPr>
+      </w:pPr>
+      <w:r>
+        <w:t>seguir caminhos</w:t>
+      </w:r>
+    </w:p>
+    <w:p>
+      <w:pPr>
+        <w:numPr>
+          <w:ilvl w:val="0"/>
+          <w:numId w:val="4"/>
+        </w:numPr>
+      </w:pPr>
+      <w:r>
+        <w:t>definir percurso</w:t>
+      </w:r>
+    </w:p>
+    <w:p>
+      <w:pPr>
+        <w:numPr>
+          <w:ilvl w:val="0"/>
+          <w:numId w:val="4"/>
+        </w:numPr>
+      </w:pPr>
+      <w:r>
+        <w:t>mover veículos</w:t>
+      </w:r>
+    </w:p>
+    <w:p>
+      <w:pPr>
+        <w:numPr>
+          <w:ilvl w:val="0"/>
+          <w:numId w:val="4"/>
+        </w:numPr>
+      </w:pPr>
+      <w:r>
+        <w:t>adicionar veículos</w:t>
+      </w:r>
+    </w:p>
+    <w:p>
+      <w:pPr>
+        <w:numPr>
+          <w:ilvl w:val="0"/>
+          <w:numId w:val="4"/>
+        </w:numPr>
+      </w:pPr>
+      <w:r>
+        <w:t>selecionar veículos</w:t>
+      </w:r>
+    </w:p>
+    <w:p>
+      <w:pPr>
+        <w:numPr>
+          <w:ilvl w:val="0"/>
+          <w:numId w:val="4"/>
+        </w:numPr>
+      </w:pPr>
+      <w:r>
+        <w:t>recolher produtos</w:t>
+      </w:r>
+    </w:p>
+    <w:p>
+      <w:pPr>
+        <w:numPr>
+          <w:ilvl w:val="0"/>
+          <w:numId w:val="4"/>
+        </w:numPr>
+      </w:pPr>
+      <w:r>
+        <w:t>guardar produtos</w:t>
+      </w:r>
+    </w:p>
+    <w:p>
+      <w:pPr>
+        <w:numPr>
+          <w:ilvl w:val="0"/>
+          <w:numId w:val="4"/>
+        </w:numPr>
+      </w:pPr>
+      <w:r>
+        <w:t>depositar produtos</w:t>
+      </w:r>
+    </w:p>
+    <w:p>
+      <w:pPr>
+        <w:numPr>
+          <w:ilvl w:val="0"/>
+          <w:numId w:val="4"/>
+        </w:numPr>
+      </w:pPr>
+      <w:r>
+        <w:t>entregar produtos</w:t>
+      </w:r>
+    </w:p>
+    <w:p>
+      <w:pPr>
+        <w:numPr>
+          <w:ilvl w:val="0"/>
+          <w:numId w:val="4"/>
+        </w:numPr>
+      </w:pPr>
+      <w:r>
+        <w:t>satisfazer pedidos</w:t>
+      </w:r>
+    </w:p>
+    <w:p>
+      <w:pPr>
+        <w:numPr>
+          <w:ilvl w:val="0"/>
+          <w:numId w:val="4"/>
+        </w:numPr>
+      </w:pPr>
+      <w:r>
+        <w:t>rebocar carrinho</w:t>
+      </w:r>
+    </w:p>
+    <w:p>
+      <w:pPr>
+        <w:numPr>
+          <w:ilvl w:val="0"/>
+          <w:numId w:val="4"/>
+        </w:numPr>
+      </w:pPr>
+      <w:r>
+        <w:t>ocupar posição</w:t>
+      </w:r>
+    </w:p>
+    <w:p>
+      <w:pPr>
+        <w:numPr>
+          <w:ilvl w:val="0"/>
+          <w:numId w:val="4"/>
+        </w:numPr>
+      </w:pPr>
+      <w:r>
+        <w:t>virar veículos</w:t>
+      </w:r>
+    </w:p>
+    <w:p>
+      <w:pPr>
+        <w:numPr>
+          <w:ilvl w:val="0"/>
+          <w:numId w:val="4"/>
+        </w:numPr>
+      </w:pPr>
+      <w:r>
+        <w:t>parar veículos</w:t>
+      </w:r>
+    </w:p>
+    <w:p>
+      <w:pPr>
+        <w:numPr>
+          <w:ilvl w:val="0"/>
+          <w:numId w:val="4"/>
+        </w:numPr>
+      </w:pPr>
+      <w:r>
+        <w:t>puxar carrinho</w:t>
+      </w:r>
+    </w:p>
+    <w:p>
+      <w:pPr>
+        <w:rPr>
+          <w:b/>
+          <w:bCs/>
+        </w:rPr>
+      </w:pPr>
+      <w:r>
+        <w:rPr>
+          <w:b/>
+          <w:bCs/>
+        </w:rPr>
+        <w:t>Nível 3:</w:t>
+      </w:r>
+    </w:p>
+    <w:p>
+      <w:r>
+        <w:rPr>
+          <w:b/>
+          <w:bCs/>
+        </w:rPr>
+        <w:t>Possíveis Classes de Objetos</w:t>
+      </w:r>
+      <w:r>
+        <w:t>:</w:t>
+      </w:r>
+    </w:p>
+    <w:p>
+      <w:pPr>
+        <w:numPr>
+          <w:ilvl w:val="0"/>
+          <w:numId w:val="5"/>
+        </w:numPr>
+      </w:pPr>
+      <w:r>
+        <w:rPr>
+          <w:b/>
+          <w:bCs/>
+        </w:rPr>
+        <w:t>Centro de Distribuição</w:t>
+      </w:r>
+      <w:r>
+        <w:t>: Representa o espaço físico onde ocorre a simulação e contém os produtos, veículos e locais de armazenamento.</w:t>
+      </w:r>
+    </w:p>
+    <w:p>
+      <w:pPr>
+        <w:numPr>
+          <w:ilvl w:val="0"/>
+          <w:numId w:val="5"/>
+        </w:numPr>
+      </w:pPr>
+      <w:r>
+        <w:rPr>
+          <w:b/>
+          <w:bCs/>
+        </w:rPr>
+        <w:t>Produto</w:t>
+      </w:r>
+      <w:r>
+        <w:t>: Caracteriza-se por nome, identificador, peso e tipo.</w:t>
+      </w:r>
+    </w:p>
+    <w:p>
+      <w:pPr>
+        <w:numPr>
+          <w:ilvl w:val="0"/>
+          <w:numId w:val="5"/>
+        </w:numPr>
+      </w:pPr>
+      <w:r>
+        <w:rPr>
+          <w:b/>
+          <w:bCs/>
+        </w:rPr>
+        <w:t>Veículo AGV</w:t>
+      </w:r>
+      <w:r>
+        <w:t>: Veículos automatizados usados para transportar produtos.</w:t>
+      </w:r>
+    </w:p>
+    <w:p>
+      <w:pPr>
+        <w:numPr>
+          <w:ilvl w:val="0"/>
+          <w:numId w:val="5"/>
+        </w:numPr>
+      </w:pPr>
+      <w:r>
+        <w:rPr>
+          <w:b/>
+          <w:bCs/>
+        </w:rPr>
+        <w:t>Carrinho de Transporte</w:t>
+      </w:r>
+      <w:r>
+        <w:t>: Usado para transportar vários produtos, puxado por um veículo.</w:t>
+      </w:r>
+    </w:p>
+    <w:p>
+      <w:pPr>
+        <w:numPr>
+          <w:ilvl w:val="0"/>
+          <w:numId w:val="5"/>
+        </w:numPr>
+      </w:pPr>
+      <w:r>
+        <w:rPr>
+          <w:b/>
+          <w:bCs/>
+        </w:rPr>
+        <w:t>Local de Armazenamento</w:t>
+      </w:r>
+      <w:r>
+        <w:t>: Lugar específico no armazém para guardar produtos.</w:t>
+      </w:r>
+    </w:p>
+    <w:p>
+      <w:pPr>
+        <w:numPr>
+          <w:ilvl w:val="0"/>
+          <w:numId w:val="5"/>
+        </w:numPr>
+      </w:pPr>
+      <w:r>
+        <w:rPr>
+          <w:b/>
+          <w:bCs/>
+        </w:rPr>
+        <w:t>Simulação</w:t>
+      </w:r>
+      <w:r>
+        <w:t xml:space="preserve">: </w:t>
+      </w:r>
+      <w:proofErr w:type="spellStart"/>
+      <w:r>
+        <w:t>Gerencia</w:t>
+      </w:r>
+      <w:proofErr w:type="spellEnd"/>
+      <w:r>
+        <w:t xml:space="preserve"> o processo de simulação do armazém, veículos e produtos.</w:t>
+      </w:r>
+    </w:p>
+    <w:p>
+      <w:pPr>
+        <w:rPr>
+          <w:b/>
+          <w:bCs/>
+        </w:rPr>
+      </w:pPr>
+      <w:r>
+        <w:rPr>
+          <w:b/>
+          <w:bCs/>
+        </w:rPr>
+        <w:lastRenderedPageBreak/>
+        <w:t>Cartas CRC:</w:t>
+      </w:r>
+    </w:p>
+    <w:p>
+      <w:r>
+        <w:rPr>
+          <w:b/>
+          <w:bCs/>
+        </w:rPr>
+        <w:t>Classe: Centro de Distribuição</w:t>
+      </w:r>
+    </w:p>
+    <w:p>
+      <w:pPr>
+        <w:numPr>
+          <w:ilvl w:val="0"/>
+          <w:numId w:val="6"/>
+        </w:numPr>
+      </w:pPr>
+      <w:r>
+        <w:rPr>
+          <w:b/>
+          <w:bCs/>
+        </w:rPr>
+        <w:t>Responsabilidade</w:t>
+      </w:r>
+      <w:r>
+        <w:t>: Gerir o espaço, alocar veículos e locais de armazenamento, processar movimentações.</w:t>
+      </w:r>
+    </w:p>
+    <w:p>
+      <w:pPr>
+        <w:numPr>
+          <w:ilvl w:val="0"/>
+          <w:numId w:val="6"/>
+        </w:numPr>
+      </w:pPr>
+      <w:r>
+        <w:rPr>
+          <w:b/>
+          <w:bCs/>
+        </w:rPr>
+        <w:t>Colaboradores</w:t>
+      </w:r>
+      <w:r>
+        <w:t>: Produto, Veículo, Local de Armazenamento, Simulação.</w:t>
+      </w:r>
+    </w:p>
+    <w:p>
+      <w:r>
+        <w:rPr>
+          <w:b/>
+          <w:bCs/>
+        </w:rPr>
+        <w:t>Classe: Produto</w:t>
+      </w:r>
+    </w:p>
+    <w:p>
+      <w:pPr>
+        <w:numPr>
+          <w:ilvl w:val="0"/>
+          <w:numId w:val="7"/>
+        </w:numPr>
+      </w:pPr>
+      <w:r>
+        <w:rPr>
+          <w:b/>
+          <w:bCs/>
+        </w:rPr>
+        <w:t>Responsabilidade</w:t>
+      </w:r>
+      <w:r>
+        <w:t>: Armazenar dados do produto (nome, peso, identificador).</w:t>
+      </w:r>
+    </w:p>
+    <w:p>
+      <w:pPr>
+        <w:numPr>
+          <w:ilvl w:val="0"/>
+          <w:numId w:val="7"/>
+        </w:numPr>
+      </w:pPr>
+      <w:r>
+        <w:rPr>
+          <w:b/>
+          <w:bCs/>
+        </w:rPr>
+        <w:t>Colaboradores</w:t>
+      </w:r>
+      <w:r>
+        <w:t>: Nenhum.</w:t>
+      </w:r>
+    </w:p>
+    <w:p>
+      <w:r>
+        <w:rPr>
+          <w:b/>
+          <w:bCs/>
+        </w:rPr>
+        <w:t>Classe: Veículo AGV</w:t>
+      </w:r>
+    </w:p>
+    <w:p>
+      <w:pPr>
+        <w:numPr>
+          <w:ilvl w:val="0"/>
+          <w:numId w:val="8"/>
+        </w:numPr>
+      </w:pPr>
+      <w:r>
+        <w:rPr>
+          <w:b/>
+          <w:bCs/>
+        </w:rPr>
+        <w:t>Responsabilidade</w:t>
+      </w:r>
+      <w:r>
+        <w:t>: Mover produtos entre os pontos de entrega e armazenamento.</w:t>
+      </w:r>
+    </w:p>
+    <w:p>
+      <w:pPr>
+        <w:numPr>
+          <w:ilvl w:val="0"/>
+          <w:numId w:val="8"/>
+        </w:numPr>
+      </w:pPr>
+      <w:r>
+        <w:rPr>
+          <w:b/>
+          <w:bCs/>
+        </w:rPr>
+        <w:t>Colaboradores</w:t>
+      </w:r>
+      <w:r>
+        <w:t>: Produto, Carrinho de Transporte.</w:t>
+      </w:r>
+    </w:p>
+    <w:p>
+      <w:r>
+        <w:rPr>
+          <w:b/>
+          <w:bCs/>
+        </w:rPr>
+        <w:t>Classe: Carrinho de Transporte</w:t>
+      </w:r>
+    </w:p>
+    <w:p>
+      <w:pPr>
+        <w:numPr>
+          <w:ilvl w:val="0"/>
+          <w:numId w:val="9"/>
+        </w:numPr>
+      </w:pPr>
+      <w:r>
+        <w:rPr>
+          <w:b/>
+          <w:bCs/>
+        </w:rPr>
+        <w:t>Responsabilidade</w:t>
+      </w:r>
+      <w:r>
+        <w:t>: Transportar múltiplos produtos, ser puxado por um veículo.</w:t>
+      </w:r>
+    </w:p>
+    <w:p>
+      <w:pPr>
+        <w:numPr>
+          <w:ilvl w:val="0"/>
+          <w:numId w:val="9"/>
+        </w:numPr>
+      </w:pPr>
+      <w:r>
+        <w:rPr>
+          <w:b/>
+          <w:bCs/>
+        </w:rPr>
+        <w:t>Colaboradores</w:t>
+      </w:r>
+      <w:r>
+        <w:t>: Produto, Veículo AGV.</w:t>
+      </w:r>
+    </w:p>
+    <w:p>
+      <w:r>
+        <w:rPr>
+          <w:b/>
+          <w:bCs/>
+        </w:rPr>
+        <w:t>Classe: Local de Armazenamento</w:t>
+      </w:r>
+    </w:p>
+    <w:p>
+      <w:pPr>
+        <w:numPr>
+          <w:ilvl w:val="0"/>
+          <w:numId w:val="10"/>
+        </w:numPr>
+      </w:pPr>
+      <w:r>
+        <w:rPr>
+          <w:b/>
+          <w:bCs/>
+        </w:rPr>
+        <w:t>Responsabilidade</w:t>
+      </w:r>
+      <w:r>
+        <w:t>: Guardar produtos, disponibilizá-los quando solicitado.</w:t>
+      </w:r>
+    </w:p>
+    <w:p>
+      <w:pPr>
+        <w:numPr>
+          <w:ilvl w:val="0"/>
+          <w:numId w:val="10"/>
+        </w:numPr>
+      </w:pPr>
+      <w:r>
+        <w:rPr>
+          <w:b/>
+          <w:bCs/>
+        </w:rPr>
+        <w:t>Colaboradores</w:t>
+      </w:r>
+      <w:r>
+        <w:t>: Produto.</w:t>
+      </w:r>
+    </w:p>
+    <w:p>
+      <w:r>
+        <w:rPr>
+          <w:b/>
+          <w:bCs/>
+        </w:rPr>
+        <w:t>Classe: Simulação</w:t>
+      </w:r>
+    </w:p>
+    <w:p>
+      <w:pPr>
+        <w:numPr>
+          <w:ilvl w:val="0"/>
+          <w:numId w:val="11"/>
+        </w:numPr>
+      </w:pPr>
+      <w:r>
+        <w:rPr>
+          <w:b/>
+          <w:bCs/>
+        </w:rPr>
+        <w:t>Responsabilidade</w:t>
+      </w:r>
+      <w:r>
+        <w:t>: Gerir o fluxo da simulação, coordenar entregas e movimentações.</w:t>
+      </w:r>
+    </w:p>
+    <w:p>
+      <w:pPr>
+        <w:numPr>
+          <w:ilvl w:val="0"/>
+          <w:numId w:val="11"/>
+        </w:numPr>
+      </w:pPr>
+      <w:r>
+        <w:rPr>
+          <w:b/>
+          <w:bCs/>
+        </w:rPr>
+        <w:t>Colaboradores</w:t>
+      </w:r>
+      <w:r>
+        <w:t>: Centro de Distribuição, Veículo AGV, Produto.</w:t>
       </w:r>
     </w:p>
     <w:p/>
@@ -319,6 +3704,1198 @@
 <file path=word/numbering.xml><?xml version="1.0" encoding="utf-8"?>
 <w:numbering xmlns:wpc="http://schemas.microsoft.com/office/word/2010/wordprocessingCanvas" xmlns:cx="http://schemas.microsoft.com/office/drawing/2014/chartex" xmlns:cx1="http://schemas.microsoft.com/office/drawing/2015/9/8/chartex" xmlns:cx2="http://schemas.microsoft.com/office/drawing/2015/10/21/chartex" xmlns:cx3="http://schemas.microsoft.com/office/drawing/2016/5/9/chartex" xmlns:cx4="http://schemas.microsoft.com/office/drawing/2016/5/10/chartex" xmlns:cx5="http://schemas.microsoft.com/office/drawing/2016/5/11/chartex" xmlns:cx6="http://schemas.microsoft.com/office/drawing/2016/5/12/chartex" xmlns:cx7="http://schemas.microsoft.com/office/drawing/2016/5/13/chartex" xmlns:cx8="http://schemas.microsoft.com/office/drawing/2016/5/14/chartex" xmlns:mc="http://schemas.openxmlformats.org/markup-compatibility/2006" xmlns:aink="http://schemas.microsoft.com/office/drawing/2016/ink" xmlns:am3d="http://schemas.microsoft.com/office/drawing/2017/model3d" xmlns:o="urn:schemas-microsoft-com:office:office" xmlns:oel="http://schemas.microsoft.com/office/2019/extlst" xmlns:r="http://schemas.openxmlformats.org/officeDocument/2006/relationships" xmlns:m="http://schemas.openxmlformats.org/officeDocument/2006/math" xmlns:v="urn:schemas-microsoft-com:vml" xmlns:wp14="http://schemas.microsoft.com/office/word/2010/wordprocessingDrawing" xmlns:wp="http://schemas.openxmlformats.org/drawingml/2006/wordprocessingDrawing" xmlns:w10="urn:schemas-microsoft-com:office:word" xmlns:w="http://schemas.openxmlformats.org/wordprocessingml/2006/main" xmlns:w14="http://schemas.microsoft.com/office/word/2010/wordml" xmlns:w15="http://schemas.microsoft.com/office/word/2012/wordml" xmlns:w16cex="http://schemas.microsoft.com/office/word/2018/wordml/cex" xmlns:w16cid="http://schemas.microsoft.com/office/word/2016/wordml/cid" xmlns:w16="http://schemas.microsoft.com/office/word/2018/wordml" xmlns:w16du="http://schemas.microsoft.com/office/word/2023/wordml/word16du" xmlns:w16sdtdh="http://schemas.microsoft.com/office/word/2020/wordml/sdtdatahash" xmlns:w16se="http://schemas.microsoft.com/office/word/2015/wordml/symex" xmlns:wpg="http://schemas.microsoft.com/office/word/2010/wordprocessingGroup" xmlns:wpi="http://schemas.microsoft.com/office/word/2010/wordprocessingInk" xmlns:wne="http://schemas.microsoft.com/office/word/2006/wordml" xmlns:wps="http://schemas.microsoft.com/office/word/2010/wordprocessingShape" mc:Ignorable="w14 w15 w16se w16cid w16 w16cex w16sdtdh w16du wp14">
   <w:abstractNum w:abstractNumId="0" w15:restartNumberingAfterBreak="0">
+    <w:nsid w:val="044752A4"/>
+    <w:multiLevelType w:val="multilevel"/>
+    <w:tmpl w:val="6A6290D6"/>
+    <w:lvl w:ilvl="0">
+      <w:start w:val="1"/>
+      <w:numFmt w:val="bullet"/>
+      <w:lvlText w:val=""/>
+      <w:lvlJc w:val="left"/>
+      <w:pPr>
+        <w:tabs>
+          <w:tab w:val="num" w:pos="720"/>
+        </w:tabs>
+        <w:ind w:left="720" w:hanging="360"/>
+      </w:pPr>
+      <w:rPr>
+        <w:rFonts w:ascii="Symbol" w:hAnsi="Symbol" w:hint="default"/>
+        <w:sz w:val="20"/>
+      </w:rPr>
+    </w:lvl>
+    <w:lvl w:ilvl="1" w:tentative="1">
+      <w:start w:val="1"/>
+      <w:numFmt w:val="bullet"/>
+      <w:lvlText w:val="o"/>
+      <w:lvlJc w:val="left"/>
+      <w:pPr>
+        <w:tabs>
+          <w:tab w:val="num" w:pos="1440"/>
+        </w:tabs>
+        <w:ind w:left="1440" w:hanging="360"/>
+      </w:pPr>
+      <w:rPr>
+        <w:rFonts w:ascii="Courier New" w:hAnsi="Courier New" w:hint="default"/>
+        <w:sz w:val="20"/>
+      </w:rPr>
+    </w:lvl>
+    <w:lvl w:ilvl="2" w:tentative="1">
+      <w:start w:val="1"/>
+      <w:numFmt w:val="bullet"/>
+      <w:lvlText w:val=""/>
+      <w:lvlJc w:val="left"/>
+      <w:pPr>
+        <w:tabs>
+          <w:tab w:val="num" w:pos="2160"/>
+        </w:tabs>
+        <w:ind w:left="2160" w:hanging="360"/>
+      </w:pPr>
+      <w:rPr>
+        <w:rFonts w:ascii="Wingdings" w:hAnsi="Wingdings" w:hint="default"/>
+        <w:sz w:val="20"/>
+      </w:rPr>
+    </w:lvl>
+    <w:lvl w:ilvl="3" w:tentative="1">
+      <w:start w:val="1"/>
+      <w:numFmt w:val="bullet"/>
+      <w:lvlText w:val=""/>
+      <w:lvlJc w:val="left"/>
+      <w:pPr>
+        <w:tabs>
+          <w:tab w:val="num" w:pos="2880"/>
+        </w:tabs>
+        <w:ind w:left="2880" w:hanging="360"/>
+      </w:pPr>
+      <w:rPr>
+        <w:rFonts w:ascii="Wingdings" w:hAnsi="Wingdings" w:hint="default"/>
+        <w:sz w:val="20"/>
+      </w:rPr>
+    </w:lvl>
+    <w:lvl w:ilvl="4" w:tentative="1">
+      <w:start w:val="1"/>
+      <w:numFmt w:val="bullet"/>
+      <w:lvlText w:val=""/>
+      <w:lvlJc w:val="left"/>
+      <w:pPr>
+        <w:tabs>
+          <w:tab w:val="num" w:pos="3600"/>
+        </w:tabs>
+        <w:ind w:left="3600" w:hanging="360"/>
+      </w:pPr>
+      <w:rPr>
+        <w:rFonts w:ascii="Wingdings" w:hAnsi="Wingdings" w:hint="default"/>
+        <w:sz w:val="20"/>
+      </w:rPr>
+    </w:lvl>
+    <w:lvl w:ilvl="5" w:tentative="1">
+      <w:start w:val="1"/>
+      <w:numFmt w:val="bullet"/>
+      <w:lvlText w:val=""/>
+      <w:lvlJc w:val="left"/>
+      <w:pPr>
+        <w:tabs>
+          <w:tab w:val="num" w:pos="4320"/>
+        </w:tabs>
+        <w:ind w:left="4320" w:hanging="360"/>
+      </w:pPr>
+      <w:rPr>
+        <w:rFonts w:ascii="Wingdings" w:hAnsi="Wingdings" w:hint="default"/>
+        <w:sz w:val="20"/>
+      </w:rPr>
+    </w:lvl>
+    <w:lvl w:ilvl="6" w:tentative="1">
+      <w:start w:val="1"/>
+      <w:numFmt w:val="bullet"/>
+      <w:lvlText w:val=""/>
+      <w:lvlJc w:val="left"/>
+      <w:pPr>
+        <w:tabs>
+          <w:tab w:val="num" w:pos="5040"/>
+        </w:tabs>
+        <w:ind w:left="5040" w:hanging="360"/>
+      </w:pPr>
+      <w:rPr>
+        <w:rFonts w:ascii="Wingdings" w:hAnsi="Wingdings" w:hint="default"/>
+        <w:sz w:val="20"/>
+      </w:rPr>
+    </w:lvl>
+    <w:lvl w:ilvl="7" w:tentative="1">
+      <w:start w:val="1"/>
+      <w:numFmt w:val="bullet"/>
+      <w:lvlText w:val=""/>
+      <w:lvlJc w:val="left"/>
+      <w:pPr>
+        <w:tabs>
+          <w:tab w:val="num" w:pos="5760"/>
+        </w:tabs>
+        <w:ind w:left="5760" w:hanging="360"/>
+      </w:pPr>
+      <w:rPr>
+        <w:rFonts w:ascii="Wingdings" w:hAnsi="Wingdings" w:hint="default"/>
+        <w:sz w:val="20"/>
+      </w:rPr>
+    </w:lvl>
+    <w:lvl w:ilvl="8" w:tentative="1">
+      <w:start w:val="1"/>
+      <w:numFmt w:val="bullet"/>
+      <w:lvlText w:val=""/>
+      <w:lvlJc w:val="left"/>
+      <w:pPr>
+        <w:tabs>
+          <w:tab w:val="num" w:pos="6480"/>
+        </w:tabs>
+        <w:ind w:left="6480" w:hanging="360"/>
+      </w:pPr>
+      <w:rPr>
+        <w:rFonts w:ascii="Wingdings" w:hAnsi="Wingdings" w:hint="default"/>
+        <w:sz w:val="20"/>
+      </w:rPr>
+    </w:lvl>
+  </w:abstractNum>
+  <w:abstractNum w:abstractNumId="1" w15:restartNumberingAfterBreak="0">
+    <w:nsid w:val="0CE854D4"/>
+    <w:multiLevelType w:val="multilevel"/>
+    <w:tmpl w:val="08D0504A"/>
+    <w:lvl w:ilvl="0">
+      <w:start w:val="1"/>
+      <w:numFmt w:val="bullet"/>
+      <w:lvlText w:val=""/>
+      <w:lvlJc w:val="left"/>
+      <w:pPr>
+        <w:tabs>
+          <w:tab w:val="num" w:pos="720"/>
+        </w:tabs>
+        <w:ind w:left="720" w:hanging="360"/>
+      </w:pPr>
+      <w:rPr>
+        <w:rFonts w:ascii="Symbol" w:hAnsi="Symbol" w:hint="default"/>
+        <w:sz w:val="20"/>
+      </w:rPr>
+    </w:lvl>
+    <w:lvl w:ilvl="1" w:tentative="1">
+      <w:start w:val="1"/>
+      <w:numFmt w:val="bullet"/>
+      <w:lvlText w:val="o"/>
+      <w:lvlJc w:val="left"/>
+      <w:pPr>
+        <w:tabs>
+          <w:tab w:val="num" w:pos="1440"/>
+        </w:tabs>
+        <w:ind w:left="1440" w:hanging="360"/>
+      </w:pPr>
+      <w:rPr>
+        <w:rFonts w:ascii="Courier New" w:hAnsi="Courier New" w:hint="default"/>
+        <w:sz w:val="20"/>
+      </w:rPr>
+    </w:lvl>
+    <w:lvl w:ilvl="2" w:tentative="1">
+      <w:start w:val="1"/>
+      <w:numFmt w:val="bullet"/>
+      <w:lvlText w:val=""/>
+      <w:lvlJc w:val="left"/>
+      <w:pPr>
+        <w:tabs>
+          <w:tab w:val="num" w:pos="2160"/>
+        </w:tabs>
+        <w:ind w:left="2160" w:hanging="360"/>
+      </w:pPr>
+      <w:rPr>
+        <w:rFonts w:ascii="Wingdings" w:hAnsi="Wingdings" w:hint="default"/>
+        <w:sz w:val="20"/>
+      </w:rPr>
+    </w:lvl>
+    <w:lvl w:ilvl="3" w:tentative="1">
+      <w:start w:val="1"/>
+      <w:numFmt w:val="bullet"/>
+      <w:lvlText w:val=""/>
+      <w:lvlJc w:val="left"/>
+      <w:pPr>
+        <w:tabs>
+          <w:tab w:val="num" w:pos="2880"/>
+        </w:tabs>
+        <w:ind w:left="2880" w:hanging="360"/>
+      </w:pPr>
+      <w:rPr>
+        <w:rFonts w:ascii="Wingdings" w:hAnsi="Wingdings" w:hint="default"/>
+        <w:sz w:val="20"/>
+      </w:rPr>
+    </w:lvl>
+    <w:lvl w:ilvl="4" w:tentative="1">
+      <w:start w:val="1"/>
+      <w:numFmt w:val="bullet"/>
+      <w:lvlText w:val=""/>
+      <w:lvlJc w:val="left"/>
+      <w:pPr>
+        <w:tabs>
+          <w:tab w:val="num" w:pos="3600"/>
+        </w:tabs>
+        <w:ind w:left="3600" w:hanging="360"/>
+      </w:pPr>
+      <w:rPr>
+        <w:rFonts w:ascii="Wingdings" w:hAnsi="Wingdings" w:hint="default"/>
+        <w:sz w:val="20"/>
+      </w:rPr>
+    </w:lvl>
+    <w:lvl w:ilvl="5" w:tentative="1">
+      <w:start w:val="1"/>
+      <w:numFmt w:val="bullet"/>
+      <w:lvlText w:val=""/>
+      <w:lvlJc w:val="left"/>
+      <w:pPr>
+        <w:tabs>
+          <w:tab w:val="num" w:pos="4320"/>
+        </w:tabs>
+        <w:ind w:left="4320" w:hanging="360"/>
+      </w:pPr>
+      <w:rPr>
+        <w:rFonts w:ascii="Wingdings" w:hAnsi="Wingdings" w:hint="default"/>
+        <w:sz w:val="20"/>
+      </w:rPr>
+    </w:lvl>
+    <w:lvl w:ilvl="6" w:tentative="1">
+      <w:start w:val="1"/>
+      <w:numFmt w:val="bullet"/>
+      <w:lvlText w:val=""/>
+      <w:lvlJc w:val="left"/>
+      <w:pPr>
+        <w:tabs>
+          <w:tab w:val="num" w:pos="5040"/>
+        </w:tabs>
+        <w:ind w:left="5040" w:hanging="360"/>
+      </w:pPr>
+      <w:rPr>
+        <w:rFonts w:ascii="Wingdings" w:hAnsi="Wingdings" w:hint="default"/>
+        <w:sz w:val="20"/>
+      </w:rPr>
+    </w:lvl>
+    <w:lvl w:ilvl="7" w:tentative="1">
+      <w:start w:val="1"/>
+      <w:numFmt w:val="bullet"/>
+      <w:lvlText w:val=""/>
+      <w:lvlJc w:val="left"/>
+      <w:pPr>
+        <w:tabs>
+          <w:tab w:val="num" w:pos="5760"/>
+        </w:tabs>
+        <w:ind w:left="5760" w:hanging="360"/>
+      </w:pPr>
+      <w:rPr>
+        <w:rFonts w:ascii="Wingdings" w:hAnsi="Wingdings" w:hint="default"/>
+        <w:sz w:val="20"/>
+      </w:rPr>
+    </w:lvl>
+    <w:lvl w:ilvl="8" w:tentative="1">
+      <w:start w:val="1"/>
+      <w:numFmt w:val="bullet"/>
+      <w:lvlText w:val=""/>
+      <w:lvlJc w:val="left"/>
+      <w:pPr>
+        <w:tabs>
+          <w:tab w:val="num" w:pos="6480"/>
+        </w:tabs>
+        <w:ind w:left="6480" w:hanging="360"/>
+      </w:pPr>
+      <w:rPr>
+        <w:rFonts w:ascii="Wingdings" w:hAnsi="Wingdings" w:hint="default"/>
+        <w:sz w:val="20"/>
+      </w:rPr>
+    </w:lvl>
+  </w:abstractNum>
+  <w:abstractNum w:abstractNumId="2" w15:restartNumberingAfterBreak="0">
+    <w:nsid w:val="162F3262"/>
+    <w:multiLevelType w:val="multilevel"/>
+    <w:tmpl w:val="37CCE6D0"/>
+    <w:lvl w:ilvl="0">
+      <w:start w:val="1"/>
+      <w:numFmt w:val="bullet"/>
+      <w:lvlText w:val=""/>
+      <w:lvlJc w:val="left"/>
+      <w:pPr>
+        <w:tabs>
+          <w:tab w:val="num" w:pos="720"/>
+        </w:tabs>
+        <w:ind w:left="720" w:hanging="360"/>
+      </w:pPr>
+      <w:rPr>
+        <w:rFonts w:ascii="Symbol" w:hAnsi="Symbol" w:hint="default"/>
+        <w:sz w:val="20"/>
+      </w:rPr>
+    </w:lvl>
+    <w:lvl w:ilvl="1" w:tentative="1">
+      <w:start w:val="1"/>
+      <w:numFmt w:val="bullet"/>
+      <w:lvlText w:val="o"/>
+      <w:lvlJc w:val="left"/>
+      <w:pPr>
+        <w:tabs>
+          <w:tab w:val="num" w:pos="1440"/>
+        </w:tabs>
+        <w:ind w:left="1440" w:hanging="360"/>
+      </w:pPr>
+      <w:rPr>
+        <w:rFonts w:ascii="Courier New" w:hAnsi="Courier New" w:hint="default"/>
+        <w:sz w:val="20"/>
+      </w:rPr>
+    </w:lvl>
+    <w:lvl w:ilvl="2" w:tentative="1">
+      <w:start w:val="1"/>
+      <w:numFmt w:val="bullet"/>
+      <w:lvlText w:val=""/>
+      <w:lvlJc w:val="left"/>
+      <w:pPr>
+        <w:tabs>
+          <w:tab w:val="num" w:pos="2160"/>
+        </w:tabs>
+        <w:ind w:left="2160" w:hanging="360"/>
+      </w:pPr>
+      <w:rPr>
+        <w:rFonts w:ascii="Wingdings" w:hAnsi="Wingdings" w:hint="default"/>
+        <w:sz w:val="20"/>
+      </w:rPr>
+    </w:lvl>
+    <w:lvl w:ilvl="3" w:tentative="1">
+      <w:start w:val="1"/>
+      <w:numFmt w:val="bullet"/>
+      <w:lvlText w:val=""/>
+      <w:lvlJc w:val="left"/>
+      <w:pPr>
+        <w:tabs>
+          <w:tab w:val="num" w:pos="2880"/>
+        </w:tabs>
+        <w:ind w:left="2880" w:hanging="360"/>
+      </w:pPr>
+      <w:rPr>
+        <w:rFonts w:ascii="Wingdings" w:hAnsi="Wingdings" w:hint="default"/>
+        <w:sz w:val="20"/>
+      </w:rPr>
+    </w:lvl>
+    <w:lvl w:ilvl="4" w:tentative="1">
+      <w:start w:val="1"/>
+      <w:numFmt w:val="bullet"/>
+      <w:lvlText w:val=""/>
+      <w:lvlJc w:val="left"/>
+      <w:pPr>
+        <w:tabs>
+          <w:tab w:val="num" w:pos="3600"/>
+        </w:tabs>
+        <w:ind w:left="3600" w:hanging="360"/>
+      </w:pPr>
+      <w:rPr>
+        <w:rFonts w:ascii="Wingdings" w:hAnsi="Wingdings" w:hint="default"/>
+        <w:sz w:val="20"/>
+      </w:rPr>
+    </w:lvl>
+    <w:lvl w:ilvl="5" w:tentative="1">
+      <w:start w:val="1"/>
+      <w:numFmt w:val="bullet"/>
+      <w:lvlText w:val=""/>
+      <w:lvlJc w:val="left"/>
+      <w:pPr>
+        <w:tabs>
+          <w:tab w:val="num" w:pos="4320"/>
+        </w:tabs>
+        <w:ind w:left="4320" w:hanging="360"/>
+      </w:pPr>
+      <w:rPr>
+        <w:rFonts w:ascii="Wingdings" w:hAnsi="Wingdings" w:hint="default"/>
+        <w:sz w:val="20"/>
+      </w:rPr>
+    </w:lvl>
+    <w:lvl w:ilvl="6" w:tentative="1">
+      <w:start w:val="1"/>
+      <w:numFmt w:val="bullet"/>
+      <w:lvlText w:val=""/>
+      <w:lvlJc w:val="left"/>
+      <w:pPr>
+        <w:tabs>
+          <w:tab w:val="num" w:pos="5040"/>
+        </w:tabs>
+        <w:ind w:left="5040" w:hanging="360"/>
+      </w:pPr>
+      <w:rPr>
+        <w:rFonts w:ascii="Wingdings" w:hAnsi="Wingdings" w:hint="default"/>
+        <w:sz w:val="20"/>
+      </w:rPr>
+    </w:lvl>
+    <w:lvl w:ilvl="7" w:tentative="1">
+      <w:start w:val="1"/>
+      <w:numFmt w:val="bullet"/>
+      <w:lvlText w:val=""/>
+      <w:lvlJc w:val="left"/>
+      <w:pPr>
+        <w:tabs>
+          <w:tab w:val="num" w:pos="5760"/>
+        </w:tabs>
+        <w:ind w:left="5760" w:hanging="360"/>
+      </w:pPr>
+      <w:rPr>
+        <w:rFonts w:ascii="Wingdings" w:hAnsi="Wingdings" w:hint="default"/>
+        <w:sz w:val="20"/>
+      </w:rPr>
+    </w:lvl>
+    <w:lvl w:ilvl="8" w:tentative="1">
+      <w:start w:val="1"/>
+      <w:numFmt w:val="bullet"/>
+      <w:lvlText w:val=""/>
+      <w:lvlJc w:val="left"/>
+      <w:pPr>
+        <w:tabs>
+          <w:tab w:val="num" w:pos="6480"/>
+        </w:tabs>
+        <w:ind w:left="6480" w:hanging="360"/>
+      </w:pPr>
+      <w:rPr>
+        <w:rFonts w:ascii="Wingdings" w:hAnsi="Wingdings" w:hint="default"/>
+        <w:sz w:val="20"/>
+      </w:rPr>
+    </w:lvl>
+  </w:abstractNum>
+  <w:abstractNum w:abstractNumId="3" w15:restartNumberingAfterBreak="0">
+    <w:nsid w:val="2056414F"/>
+    <w:multiLevelType w:val="multilevel"/>
+    <w:tmpl w:val="5A1C4E3C"/>
+    <w:lvl w:ilvl="0">
+      <w:start w:val="1"/>
+      <w:numFmt w:val="bullet"/>
+      <w:lvlText w:val=""/>
+      <w:lvlJc w:val="left"/>
+      <w:pPr>
+        <w:tabs>
+          <w:tab w:val="num" w:pos="720"/>
+        </w:tabs>
+        <w:ind w:left="720" w:hanging="360"/>
+      </w:pPr>
+      <w:rPr>
+        <w:rFonts w:ascii="Symbol" w:hAnsi="Symbol" w:hint="default"/>
+        <w:sz w:val="20"/>
+      </w:rPr>
+    </w:lvl>
+    <w:lvl w:ilvl="1" w:tentative="1">
+      <w:start w:val="1"/>
+      <w:numFmt w:val="bullet"/>
+      <w:lvlText w:val="o"/>
+      <w:lvlJc w:val="left"/>
+      <w:pPr>
+        <w:tabs>
+          <w:tab w:val="num" w:pos="1440"/>
+        </w:tabs>
+        <w:ind w:left="1440" w:hanging="360"/>
+      </w:pPr>
+      <w:rPr>
+        <w:rFonts w:ascii="Courier New" w:hAnsi="Courier New" w:hint="default"/>
+        <w:sz w:val="20"/>
+      </w:rPr>
+    </w:lvl>
+    <w:lvl w:ilvl="2" w:tentative="1">
+      <w:start w:val="1"/>
+      <w:numFmt w:val="bullet"/>
+      <w:lvlText w:val=""/>
+      <w:lvlJc w:val="left"/>
+      <w:pPr>
+        <w:tabs>
+          <w:tab w:val="num" w:pos="2160"/>
+        </w:tabs>
+        <w:ind w:left="2160" w:hanging="360"/>
+      </w:pPr>
+      <w:rPr>
+        <w:rFonts w:ascii="Wingdings" w:hAnsi="Wingdings" w:hint="default"/>
+        <w:sz w:val="20"/>
+      </w:rPr>
+    </w:lvl>
+    <w:lvl w:ilvl="3" w:tentative="1">
+      <w:start w:val="1"/>
+      <w:numFmt w:val="bullet"/>
+      <w:lvlText w:val=""/>
+      <w:lvlJc w:val="left"/>
+      <w:pPr>
+        <w:tabs>
+          <w:tab w:val="num" w:pos="2880"/>
+        </w:tabs>
+        <w:ind w:left="2880" w:hanging="360"/>
+      </w:pPr>
+      <w:rPr>
+        <w:rFonts w:ascii="Wingdings" w:hAnsi="Wingdings" w:hint="default"/>
+        <w:sz w:val="20"/>
+      </w:rPr>
+    </w:lvl>
+    <w:lvl w:ilvl="4" w:tentative="1">
+      <w:start w:val="1"/>
+      <w:numFmt w:val="bullet"/>
+      <w:lvlText w:val=""/>
+      <w:lvlJc w:val="left"/>
+      <w:pPr>
+        <w:tabs>
+          <w:tab w:val="num" w:pos="3600"/>
+        </w:tabs>
+        <w:ind w:left="3600" w:hanging="360"/>
+      </w:pPr>
+      <w:rPr>
+        <w:rFonts w:ascii="Wingdings" w:hAnsi="Wingdings" w:hint="default"/>
+        <w:sz w:val="20"/>
+      </w:rPr>
+    </w:lvl>
+    <w:lvl w:ilvl="5" w:tentative="1">
+      <w:start w:val="1"/>
+      <w:numFmt w:val="bullet"/>
+      <w:lvlText w:val=""/>
+      <w:lvlJc w:val="left"/>
+      <w:pPr>
+        <w:tabs>
+          <w:tab w:val="num" w:pos="4320"/>
+        </w:tabs>
+        <w:ind w:left="4320" w:hanging="360"/>
+      </w:pPr>
+      <w:rPr>
+        <w:rFonts w:ascii="Wingdings" w:hAnsi="Wingdings" w:hint="default"/>
+        <w:sz w:val="20"/>
+      </w:rPr>
+    </w:lvl>
+    <w:lvl w:ilvl="6" w:tentative="1">
+      <w:start w:val="1"/>
+      <w:numFmt w:val="bullet"/>
+      <w:lvlText w:val=""/>
+      <w:lvlJc w:val="left"/>
+      <w:pPr>
+        <w:tabs>
+          <w:tab w:val="num" w:pos="5040"/>
+        </w:tabs>
+        <w:ind w:left="5040" w:hanging="360"/>
+      </w:pPr>
+      <w:rPr>
+        <w:rFonts w:ascii="Wingdings" w:hAnsi="Wingdings" w:hint="default"/>
+        <w:sz w:val="20"/>
+      </w:rPr>
+    </w:lvl>
+    <w:lvl w:ilvl="7" w:tentative="1">
+      <w:start w:val="1"/>
+      <w:numFmt w:val="bullet"/>
+      <w:lvlText w:val=""/>
+      <w:lvlJc w:val="left"/>
+      <w:pPr>
+        <w:tabs>
+          <w:tab w:val="num" w:pos="5760"/>
+        </w:tabs>
+        <w:ind w:left="5760" w:hanging="360"/>
+      </w:pPr>
+      <w:rPr>
+        <w:rFonts w:ascii="Wingdings" w:hAnsi="Wingdings" w:hint="default"/>
+        <w:sz w:val="20"/>
+      </w:rPr>
+    </w:lvl>
+    <w:lvl w:ilvl="8" w:tentative="1">
+      <w:start w:val="1"/>
+      <w:numFmt w:val="bullet"/>
+      <w:lvlText w:val=""/>
+      <w:lvlJc w:val="left"/>
+      <w:pPr>
+        <w:tabs>
+          <w:tab w:val="num" w:pos="6480"/>
+        </w:tabs>
+        <w:ind w:left="6480" w:hanging="360"/>
+      </w:pPr>
+      <w:rPr>
+        <w:rFonts w:ascii="Wingdings" w:hAnsi="Wingdings" w:hint="default"/>
+        <w:sz w:val="20"/>
+      </w:rPr>
+    </w:lvl>
+  </w:abstractNum>
+  <w:abstractNum w:abstractNumId="4" w15:restartNumberingAfterBreak="0">
+    <w:nsid w:val="21F9100C"/>
+    <w:multiLevelType w:val="multilevel"/>
+    <w:tmpl w:val="A0DEEE2A"/>
+    <w:lvl w:ilvl="0">
+      <w:start w:val="1"/>
+      <w:numFmt w:val="bullet"/>
+      <w:lvlText w:val=""/>
+      <w:lvlJc w:val="left"/>
+      <w:pPr>
+        <w:tabs>
+          <w:tab w:val="num" w:pos="720"/>
+        </w:tabs>
+        <w:ind w:left="720" w:hanging="360"/>
+      </w:pPr>
+      <w:rPr>
+        <w:rFonts w:ascii="Symbol" w:hAnsi="Symbol" w:hint="default"/>
+        <w:sz w:val="20"/>
+      </w:rPr>
+    </w:lvl>
+    <w:lvl w:ilvl="1" w:tentative="1">
+      <w:start w:val="1"/>
+      <w:numFmt w:val="bullet"/>
+      <w:lvlText w:val="o"/>
+      <w:lvlJc w:val="left"/>
+      <w:pPr>
+        <w:tabs>
+          <w:tab w:val="num" w:pos="1440"/>
+        </w:tabs>
+        <w:ind w:left="1440" w:hanging="360"/>
+      </w:pPr>
+      <w:rPr>
+        <w:rFonts w:ascii="Courier New" w:hAnsi="Courier New" w:hint="default"/>
+        <w:sz w:val="20"/>
+      </w:rPr>
+    </w:lvl>
+    <w:lvl w:ilvl="2" w:tentative="1">
+      <w:start w:val="1"/>
+      <w:numFmt w:val="bullet"/>
+      <w:lvlText w:val=""/>
+      <w:lvlJc w:val="left"/>
+      <w:pPr>
+        <w:tabs>
+          <w:tab w:val="num" w:pos="2160"/>
+        </w:tabs>
+        <w:ind w:left="2160" w:hanging="360"/>
+      </w:pPr>
+      <w:rPr>
+        <w:rFonts w:ascii="Wingdings" w:hAnsi="Wingdings" w:hint="default"/>
+        <w:sz w:val="20"/>
+      </w:rPr>
+    </w:lvl>
+    <w:lvl w:ilvl="3" w:tentative="1">
+      <w:start w:val="1"/>
+      <w:numFmt w:val="bullet"/>
+      <w:lvlText w:val=""/>
+      <w:lvlJc w:val="left"/>
+      <w:pPr>
+        <w:tabs>
+          <w:tab w:val="num" w:pos="2880"/>
+        </w:tabs>
+        <w:ind w:left="2880" w:hanging="360"/>
+      </w:pPr>
+      <w:rPr>
+        <w:rFonts w:ascii="Wingdings" w:hAnsi="Wingdings" w:hint="default"/>
+        <w:sz w:val="20"/>
+      </w:rPr>
+    </w:lvl>
+    <w:lvl w:ilvl="4" w:tentative="1">
+      <w:start w:val="1"/>
+      <w:numFmt w:val="bullet"/>
+      <w:lvlText w:val=""/>
+      <w:lvlJc w:val="left"/>
+      <w:pPr>
+        <w:tabs>
+          <w:tab w:val="num" w:pos="3600"/>
+        </w:tabs>
+        <w:ind w:left="3600" w:hanging="360"/>
+      </w:pPr>
+      <w:rPr>
+        <w:rFonts w:ascii="Wingdings" w:hAnsi="Wingdings" w:hint="default"/>
+        <w:sz w:val="20"/>
+      </w:rPr>
+    </w:lvl>
+    <w:lvl w:ilvl="5" w:tentative="1">
+      <w:start w:val="1"/>
+      <w:numFmt w:val="bullet"/>
+      <w:lvlText w:val=""/>
+      <w:lvlJc w:val="left"/>
+      <w:pPr>
+        <w:tabs>
+          <w:tab w:val="num" w:pos="4320"/>
+        </w:tabs>
+        <w:ind w:left="4320" w:hanging="360"/>
+      </w:pPr>
+      <w:rPr>
+        <w:rFonts w:ascii="Wingdings" w:hAnsi="Wingdings" w:hint="default"/>
+        <w:sz w:val="20"/>
+      </w:rPr>
+    </w:lvl>
+    <w:lvl w:ilvl="6" w:tentative="1">
+      <w:start w:val="1"/>
+      <w:numFmt w:val="bullet"/>
+      <w:lvlText w:val=""/>
+      <w:lvlJc w:val="left"/>
+      <w:pPr>
+        <w:tabs>
+          <w:tab w:val="num" w:pos="5040"/>
+        </w:tabs>
+        <w:ind w:left="5040" w:hanging="360"/>
+      </w:pPr>
+      <w:rPr>
+        <w:rFonts w:ascii="Wingdings" w:hAnsi="Wingdings" w:hint="default"/>
+        <w:sz w:val="20"/>
+      </w:rPr>
+    </w:lvl>
+    <w:lvl w:ilvl="7" w:tentative="1">
+      <w:start w:val="1"/>
+      <w:numFmt w:val="bullet"/>
+      <w:lvlText w:val=""/>
+      <w:lvlJc w:val="left"/>
+      <w:pPr>
+        <w:tabs>
+          <w:tab w:val="num" w:pos="5760"/>
+        </w:tabs>
+        <w:ind w:left="5760" w:hanging="360"/>
+      </w:pPr>
+      <w:rPr>
+        <w:rFonts w:ascii="Wingdings" w:hAnsi="Wingdings" w:hint="default"/>
+        <w:sz w:val="20"/>
+      </w:rPr>
+    </w:lvl>
+    <w:lvl w:ilvl="8" w:tentative="1">
+      <w:start w:val="1"/>
+      <w:numFmt w:val="bullet"/>
+      <w:lvlText w:val=""/>
+      <w:lvlJc w:val="left"/>
+      <w:pPr>
+        <w:tabs>
+          <w:tab w:val="num" w:pos="6480"/>
+        </w:tabs>
+        <w:ind w:left="6480" w:hanging="360"/>
+      </w:pPr>
+      <w:rPr>
+        <w:rFonts w:ascii="Wingdings" w:hAnsi="Wingdings" w:hint="default"/>
+        <w:sz w:val="20"/>
+      </w:rPr>
+    </w:lvl>
+  </w:abstractNum>
+  <w:abstractNum w:abstractNumId="5" w15:restartNumberingAfterBreak="0">
+    <w:nsid w:val="24407281"/>
+    <w:multiLevelType w:val="multilevel"/>
+    <w:tmpl w:val="2822F3DE"/>
+    <w:lvl w:ilvl="0">
+      <w:start w:val="1"/>
+      <w:numFmt w:val="bullet"/>
+      <w:lvlText w:val=""/>
+      <w:lvlJc w:val="left"/>
+      <w:pPr>
+        <w:tabs>
+          <w:tab w:val="num" w:pos="720"/>
+        </w:tabs>
+        <w:ind w:left="720" w:hanging="360"/>
+      </w:pPr>
+      <w:rPr>
+        <w:rFonts w:ascii="Symbol" w:hAnsi="Symbol" w:hint="default"/>
+        <w:sz w:val="20"/>
+      </w:rPr>
+    </w:lvl>
+    <w:lvl w:ilvl="1" w:tentative="1">
+      <w:start w:val="1"/>
+      <w:numFmt w:val="bullet"/>
+      <w:lvlText w:val="o"/>
+      <w:lvlJc w:val="left"/>
+      <w:pPr>
+        <w:tabs>
+          <w:tab w:val="num" w:pos="1440"/>
+        </w:tabs>
+        <w:ind w:left="1440" w:hanging="360"/>
+      </w:pPr>
+      <w:rPr>
+        <w:rFonts w:ascii="Courier New" w:hAnsi="Courier New" w:hint="default"/>
+        <w:sz w:val="20"/>
+      </w:rPr>
+    </w:lvl>
+    <w:lvl w:ilvl="2" w:tentative="1">
+      <w:start w:val="1"/>
+      <w:numFmt w:val="bullet"/>
+      <w:lvlText w:val=""/>
+      <w:lvlJc w:val="left"/>
+      <w:pPr>
+        <w:tabs>
+          <w:tab w:val="num" w:pos="2160"/>
+        </w:tabs>
+        <w:ind w:left="2160" w:hanging="360"/>
+      </w:pPr>
+      <w:rPr>
+        <w:rFonts w:ascii="Wingdings" w:hAnsi="Wingdings" w:hint="default"/>
+        <w:sz w:val="20"/>
+      </w:rPr>
+    </w:lvl>
+    <w:lvl w:ilvl="3" w:tentative="1">
+      <w:start w:val="1"/>
+      <w:numFmt w:val="bullet"/>
+      <w:lvlText w:val=""/>
+      <w:lvlJc w:val="left"/>
+      <w:pPr>
+        <w:tabs>
+          <w:tab w:val="num" w:pos="2880"/>
+        </w:tabs>
+        <w:ind w:left="2880" w:hanging="360"/>
+      </w:pPr>
+      <w:rPr>
+        <w:rFonts w:ascii="Wingdings" w:hAnsi="Wingdings" w:hint="default"/>
+        <w:sz w:val="20"/>
+      </w:rPr>
+    </w:lvl>
+    <w:lvl w:ilvl="4" w:tentative="1">
+      <w:start w:val="1"/>
+      <w:numFmt w:val="bullet"/>
+      <w:lvlText w:val=""/>
+      <w:lvlJc w:val="left"/>
+      <w:pPr>
+        <w:tabs>
+          <w:tab w:val="num" w:pos="3600"/>
+        </w:tabs>
+        <w:ind w:left="3600" w:hanging="360"/>
+      </w:pPr>
+      <w:rPr>
+        <w:rFonts w:ascii="Wingdings" w:hAnsi="Wingdings" w:hint="default"/>
+        <w:sz w:val="20"/>
+      </w:rPr>
+    </w:lvl>
+    <w:lvl w:ilvl="5" w:tentative="1">
+      <w:start w:val="1"/>
+      <w:numFmt w:val="bullet"/>
+      <w:lvlText w:val=""/>
+      <w:lvlJc w:val="left"/>
+      <w:pPr>
+        <w:tabs>
+          <w:tab w:val="num" w:pos="4320"/>
+        </w:tabs>
+        <w:ind w:left="4320" w:hanging="360"/>
+      </w:pPr>
+      <w:rPr>
+        <w:rFonts w:ascii="Wingdings" w:hAnsi="Wingdings" w:hint="default"/>
+        <w:sz w:val="20"/>
+      </w:rPr>
+    </w:lvl>
+    <w:lvl w:ilvl="6" w:tentative="1">
+      <w:start w:val="1"/>
+      <w:numFmt w:val="bullet"/>
+      <w:lvlText w:val=""/>
+      <w:lvlJc w:val="left"/>
+      <w:pPr>
+        <w:tabs>
+          <w:tab w:val="num" w:pos="5040"/>
+        </w:tabs>
+        <w:ind w:left="5040" w:hanging="360"/>
+      </w:pPr>
+      <w:rPr>
+        <w:rFonts w:ascii="Wingdings" w:hAnsi="Wingdings" w:hint="default"/>
+        <w:sz w:val="20"/>
+      </w:rPr>
+    </w:lvl>
+    <w:lvl w:ilvl="7" w:tentative="1">
+      <w:start w:val="1"/>
+      <w:numFmt w:val="bullet"/>
+      <w:lvlText w:val=""/>
+      <w:lvlJc w:val="left"/>
+      <w:pPr>
+        <w:tabs>
+          <w:tab w:val="num" w:pos="5760"/>
+        </w:tabs>
+        <w:ind w:left="5760" w:hanging="360"/>
+      </w:pPr>
+      <w:rPr>
+        <w:rFonts w:ascii="Wingdings" w:hAnsi="Wingdings" w:hint="default"/>
+        <w:sz w:val="20"/>
+      </w:rPr>
+    </w:lvl>
+    <w:lvl w:ilvl="8" w:tentative="1">
+      <w:start w:val="1"/>
+      <w:numFmt w:val="bullet"/>
+      <w:lvlText w:val=""/>
+      <w:lvlJc w:val="left"/>
+      <w:pPr>
+        <w:tabs>
+          <w:tab w:val="num" w:pos="6480"/>
+        </w:tabs>
+        <w:ind w:left="6480" w:hanging="360"/>
+      </w:pPr>
+      <w:rPr>
+        <w:rFonts w:ascii="Wingdings" w:hAnsi="Wingdings" w:hint="default"/>
+        <w:sz w:val="20"/>
+      </w:rPr>
+    </w:lvl>
+  </w:abstractNum>
+  <w:abstractNum w:abstractNumId="6" w15:restartNumberingAfterBreak="0">
+    <w:nsid w:val="25EF72CC"/>
+    <w:multiLevelType w:val="multilevel"/>
+    <w:tmpl w:val="B4E2E584"/>
+    <w:lvl w:ilvl="0">
+      <w:start w:val="1"/>
+      <w:numFmt w:val="bullet"/>
+      <w:lvlText w:val=""/>
+      <w:lvlJc w:val="left"/>
+      <w:pPr>
+        <w:tabs>
+          <w:tab w:val="num" w:pos="720"/>
+        </w:tabs>
+        <w:ind w:left="720" w:hanging="360"/>
+      </w:pPr>
+      <w:rPr>
+        <w:rFonts w:ascii="Symbol" w:hAnsi="Symbol" w:hint="default"/>
+        <w:sz w:val="20"/>
+      </w:rPr>
+    </w:lvl>
+    <w:lvl w:ilvl="1" w:tentative="1">
+      <w:start w:val="1"/>
+      <w:numFmt w:val="bullet"/>
+      <w:lvlText w:val="o"/>
+      <w:lvlJc w:val="left"/>
+      <w:pPr>
+        <w:tabs>
+          <w:tab w:val="num" w:pos="1440"/>
+        </w:tabs>
+        <w:ind w:left="1440" w:hanging="360"/>
+      </w:pPr>
+      <w:rPr>
+        <w:rFonts w:ascii="Courier New" w:hAnsi="Courier New" w:hint="default"/>
+        <w:sz w:val="20"/>
+      </w:rPr>
+    </w:lvl>
+    <w:lvl w:ilvl="2" w:tentative="1">
+      <w:start w:val="1"/>
+      <w:numFmt w:val="bullet"/>
+      <w:lvlText w:val=""/>
+      <w:lvlJc w:val="left"/>
+      <w:pPr>
+        <w:tabs>
+          <w:tab w:val="num" w:pos="2160"/>
+        </w:tabs>
+        <w:ind w:left="2160" w:hanging="360"/>
+      </w:pPr>
+      <w:rPr>
+        <w:rFonts w:ascii="Wingdings" w:hAnsi="Wingdings" w:hint="default"/>
+        <w:sz w:val="20"/>
+      </w:rPr>
+    </w:lvl>
+    <w:lvl w:ilvl="3" w:tentative="1">
+      <w:start w:val="1"/>
+      <w:numFmt w:val="bullet"/>
+      <w:lvlText w:val=""/>
+      <w:lvlJc w:val="left"/>
+      <w:pPr>
+        <w:tabs>
+          <w:tab w:val="num" w:pos="2880"/>
+        </w:tabs>
+        <w:ind w:left="2880" w:hanging="360"/>
+      </w:pPr>
+      <w:rPr>
+        <w:rFonts w:ascii="Wingdings" w:hAnsi="Wingdings" w:hint="default"/>
+        <w:sz w:val="20"/>
+      </w:rPr>
+    </w:lvl>
+    <w:lvl w:ilvl="4" w:tentative="1">
+      <w:start w:val="1"/>
+      <w:numFmt w:val="bullet"/>
+      <w:lvlText w:val=""/>
+      <w:lvlJc w:val="left"/>
+      <w:pPr>
+        <w:tabs>
+          <w:tab w:val="num" w:pos="3600"/>
+        </w:tabs>
+        <w:ind w:left="3600" w:hanging="360"/>
+      </w:pPr>
+      <w:rPr>
+        <w:rFonts w:ascii="Wingdings" w:hAnsi="Wingdings" w:hint="default"/>
+        <w:sz w:val="20"/>
+      </w:rPr>
+    </w:lvl>
+    <w:lvl w:ilvl="5" w:tentative="1">
+      <w:start w:val="1"/>
+      <w:numFmt w:val="bullet"/>
+      <w:lvlText w:val=""/>
+      <w:lvlJc w:val="left"/>
+      <w:pPr>
+        <w:tabs>
+          <w:tab w:val="num" w:pos="4320"/>
+        </w:tabs>
+        <w:ind w:left="4320" w:hanging="360"/>
+      </w:pPr>
+      <w:rPr>
+        <w:rFonts w:ascii="Wingdings" w:hAnsi="Wingdings" w:hint="default"/>
+        <w:sz w:val="20"/>
+      </w:rPr>
+    </w:lvl>
+    <w:lvl w:ilvl="6" w:tentative="1">
+      <w:start w:val="1"/>
+      <w:numFmt w:val="bullet"/>
+      <w:lvlText w:val=""/>
+      <w:lvlJc w:val="left"/>
+      <w:pPr>
+        <w:tabs>
+          <w:tab w:val="num" w:pos="5040"/>
+        </w:tabs>
+        <w:ind w:left="5040" w:hanging="360"/>
+      </w:pPr>
+      <w:rPr>
+        <w:rFonts w:ascii="Wingdings" w:hAnsi="Wingdings" w:hint="default"/>
+        <w:sz w:val="20"/>
+      </w:rPr>
+    </w:lvl>
+    <w:lvl w:ilvl="7" w:tentative="1">
+      <w:start w:val="1"/>
+      <w:numFmt w:val="bullet"/>
+      <w:lvlText w:val=""/>
+      <w:lvlJc w:val="left"/>
+      <w:pPr>
+        <w:tabs>
+          <w:tab w:val="num" w:pos="5760"/>
+        </w:tabs>
+        <w:ind w:left="5760" w:hanging="360"/>
+      </w:pPr>
+      <w:rPr>
+        <w:rFonts w:ascii="Wingdings" w:hAnsi="Wingdings" w:hint="default"/>
+        <w:sz w:val="20"/>
+      </w:rPr>
+    </w:lvl>
+    <w:lvl w:ilvl="8" w:tentative="1">
+      <w:start w:val="1"/>
+      <w:numFmt w:val="bullet"/>
+      <w:lvlText w:val=""/>
+      <w:lvlJc w:val="left"/>
+      <w:pPr>
+        <w:tabs>
+          <w:tab w:val="num" w:pos="6480"/>
+        </w:tabs>
+        <w:ind w:left="6480" w:hanging="360"/>
+      </w:pPr>
+      <w:rPr>
+        <w:rFonts w:ascii="Wingdings" w:hAnsi="Wingdings" w:hint="default"/>
+        <w:sz w:val="20"/>
+      </w:rPr>
+    </w:lvl>
+  </w:abstractNum>
+  <w:abstractNum w:abstractNumId="7" w15:restartNumberingAfterBreak="0">
+    <w:nsid w:val="2C2F4FBB"/>
+    <w:multiLevelType w:val="multilevel"/>
+    <w:tmpl w:val="0A5CE6E2"/>
+    <w:lvl w:ilvl="0">
+      <w:start w:val="1"/>
+      <w:numFmt w:val="bullet"/>
+      <w:lvlText w:val=""/>
+      <w:lvlJc w:val="left"/>
+      <w:pPr>
+        <w:tabs>
+          <w:tab w:val="num" w:pos="720"/>
+        </w:tabs>
+        <w:ind w:left="720" w:hanging="360"/>
+      </w:pPr>
+      <w:rPr>
+        <w:rFonts w:ascii="Symbol" w:hAnsi="Symbol" w:hint="default"/>
+        <w:sz w:val="20"/>
+      </w:rPr>
+    </w:lvl>
+    <w:lvl w:ilvl="1" w:tentative="1">
+      <w:start w:val="1"/>
+      <w:numFmt w:val="bullet"/>
+      <w:lvlText w:val="o"/>
+      <w:lvlJc w:val="left"/>
+      <w:pPr>
+        <w:tabs>
+          <w:tab w:val="num" w:pos="1440"/>
+        </w:tabs>
+        <w:ind w:left="1440" w:hanging="360"/>
+      </w:pPr>
+      <w:rPr>
+        <w:rFonts w:ascii="Courier New" w:hAnsi="Courier New" w:hint="default"/>
+        <w:sz w:val="20"/>
+      </w:rPr>
+    </w:lvl>
+    <w:lvl w:ilvl="2" w:tentative="1">
+      <w:start w:val="1"/>
+      <w:numFmt w:val="bullet"/>
+      <w:lvlText w:val=""/>
+      <w:lvlJc w:val="left"/>
+      <w:pPr>
+        <w:tabs>
+          <w:tab w:val="num" w:pos="2160"/>
+        </w:tabs>
+        <w:ind w:left="2160" w:hanging="360"/>
+      </w:pPr>
+      <w:rPr>
+        <w:rFonts w:ascii="Wingdings" w:hAnsi="Wingdings" w:hint="default"/>
+        <w:sz w:val="20"/>
+      </w:rPr>
+    </w:lvl>
+    <w:lvl w:ilvl="3" w:tentative="1">
+      <w:start w:val="1"/>
+      <w:numFmt w:val="bullet"/>
+      <w:lvlText w:val=""/>
+      <w:lvlJc w:val="left"/>
+      <w:pPr>
+        <w:tabs>
+          <w:tab w:val="num" w:pos="2880"/>
+        </w:tabs>
+        <w:ind w:left="2880" w:hanging="360"/>
+      </w:pPr>
+      <w:rPr>
+        <w:rFonts w:ascii="Wingdings" w:hAnsi="Wingdings" w:hint="default"/>
+        <w:sz w:val="20"/>
+      </w:rPr>
+    </w:lvl>
+    <w:lvl w:ilvl="4" w:tentative="1">
+      <w:start w:val="1"/>
+      <w:numFmt w:val="bullet"/>
+      <w:lvlText w:val=""/>
+      <w:lvlJc w:val="left"/>
+      <w:pPr>
+        <w:tabs>
+          <w:tab w:val="num" w:pos="3600"/>
+        </w:tabs>
+        <w:ind w:left="3600" w:hanging="360"/>
+      </w:pPr>
+      <w:rPr>
+        <w:rFonts w:ascii="Wingdings" w:hAnsi="Wingdings" w:hint="default"/>
+        <w:sz w:val="20"/>
+      </w:rPr>
+    </w:lvl>
+    <w:lvl w:ilvl="5" w:tentative="1">
+      <w:start w:val="1"/>
+      <w:numFmt w:val="bullet"/>
+      <w:lvlText w:val=""/>
+      <w:lvlJc w:val="left"/>
+      <w:pPr>
+        <w:tabs>
+          <w:tab w:val="num" w:pos="4320"/>
+        </w:tabs>
+        <w:ind w:left="4320" w:hanging="360"/>
+      </w:pPr>
+      <w:rPr>
+        <w:rFonts w:ascii="Wingdings" w:hAnsi="Wingdings" w:hint="default"/>
+        <w:sz w:val="20"/>
+      </w:rPr>
+    </w:lvl>
+    <w:lvl w:ilvl="6" w:tentative="1">
+      <w:start w:val="1"/>
+      <w:numFmt w:val="bullet"/>
+      <w:lvlText w:val=""/>
+      <w:lvlJc w:val="left"/>
+      <w:pPr>
+        <w:tabs>
+          <w:tab w:val="num" w:pos="5040"/>
+        </w:tabs>
+        <w:ind w:left="5040" w:hanging="360"/>
+      </w:pPr>
+      <w:rPr>
+        <w:rFonts w:ascii="Wingdings" w:hAnsi="Wingdings" w:hint="default"/>
+        <w:sz w:val="20"/>
+      </w:rPr>
+    </w:lvl>
+    <w:lvl w:ilvl="7" w:tentative="1">
+      <w:start w:val="1"/>
+      <w:numFmt w:val="bullet"/>
+      <w:lvlText w:val=""/>
+      <w:lvlJc w:val="left"/>
+      <w:pPr>
+        <w:tabs>
+          <w:tab w:val="num" w:pos="5760"/>
+        </w:tabs>
+        <w:ind w:left="5760" w:hanging="360"/>
+      </w:pPr>
+      <w:rPr>
+        <w:rFonts w:ascii="Wingdings" w:hAnsi="Wingdings" w:hint="default"/>
+        <w:sz w:val="20"/>
+      </w:rPr>
+    </w:lvl>
+    <w:lvl w:ilvl="8" w:tentative="1">
+      <w:start w:val="1"/>
+      <w:numFmt w:val="bullet"/>
+      <w:lvlText w:val=""/>
+      <w:lvlJc w:val="left"/>
+      <w:pPr>
+        <w:tabs>
+          <w:tab w:val="num" w:pos="6480"/>
+        </w:tabs>
+        <w:ind w:left="6480" w:hanging="360"/>
+      </w:pPr>
+      <w:rPr>
+        <w:rFonts w:ascii="Wingdings" w:hAnsi="Wingdings" w:hint="default"/>
+        <w:sz w:val="20"/>
+      </w:rPr>
+    </w:lvl>
+  </w:abstractNum>
+  <w:abstractNum w:abstractNumId="8" w15:restartNumberingAfterBreak="0">
     <w:nsid w:val="35EA1091"/>
     <w:multiLevelType w:val="multilevel"/>
     <w:tmpl w:val="5C488DC4"/>
@@ -467,8 +5044,336 @@
       </w:rPr>
     </w:lvl>
   </w:abstractNum>
+  <w:abstractNum w:abstractNumId="9" w15:restartNumberingAfterBreak="0">
+    <w:nsid w:val="70B406D1"/>
+    <w:multiLevelType w:val="multilevel"/>
+    <w:tmpl w:val="6A76C294"/>
+    <w:lvl w:ilvl="0">
+      <w:start w:val="1"/>
+      <w:numFmt w:val="bullet"/>
+      <w:lvlText w:val=""/>
+      <w:lvlJc w:val="left"/>
+      <w:pPr>
+        <w:tabs>
+          <w:tab w:val="num" w:pos="720"/>
+        </w:tabs>
+        <w:ind w:left="720" w:hanging="360"/>
+      </w:pPr>
+      <w:rPr>
+        <w:rFonts w:ascii="Symbol" w:hAnsi="Symbol" w:hint="default"/>
+        <w:sz w:val="20"/>
+      </w:rPr>
+    </w:lvl>
+    <w:lvl w:ilvl="1" w:tentative="1">
+      <w:start w:val="1"/>
+      <w:numFmt w:val="bullet"/>
+      <w:lvlText w:val="o"/>
+      <w:lvlJc w:val="left"/>
+      <w:pPr>
+        <w:tabs>
+          <w:tab w:val="num" w:pos="1440"/>
+        </w:tabs>
+        <w:ind w:left="1440" w:hanging="360"/>
+      </w:pPr>
+      <w:rPr>
+        <w:rFonts w:ascii="Courier New" w:hAnsi="Courier New" w:hint="default"/>
+        <w:sz w:val="20"/>
+      </w:rPr>
+    </w:lvl>
+    <w:lvl w:ilvl="2" w:tentative="1">
+      <w:start w:val="1"/>
+      <w:numFmt w:val="bullet"/>
+      <w:lvlText w:val=""/>
+      <w:lvlJc w:val="left"/>
+      <w:pPr>
+        <w:tabs>
+          <w:tab w:val="num" w:pos="2160"/>
+        </w:tabs>
+        <w:ind w:left="2160" w:hanging="360"/>
+      </w:pPr>
+      <w:rPr>
+        <w:rFonts w:ascii="Wingdings" w:hAnsi="Wingdings" w:hint="default"/>
+        <w:sz w:val="20"/>
+      </w:rPr>
+    </w:lvl>
+    <w:lvl w:ilvl="3" w:tentative="1">
+      <w:start w:val="1"/>
+      <w:numFmt w:val="bullet"/>
+      <w:lvlText w:val=""/>
+      <w:lvlJc w:val="left"/>
+      <w:pPr>
+        <w:tabs>
+          <w:tab w:val="num" w:pos="2880"/>
+        </w:tabs>
+        <w:ind w:left="2880" w:hanging="360"/>
+      </w:pPr>
+      <w:rPr>
+        <w:rFonts w:ascii="Wingdings" w:hAnsi="Wingdings" w:hint="default"/>
+        <w:sz w:val="20"/>
+      </w:rPr>
+    </w:lvl>
+    <w:lvl w:ilvl="4" w:tentative="1">
+      <w:start w:val="1"/>
+      <w:numFmt w:val="bullet"/>
+      <w:lvlText w:val=""/>
+      <w:lvlJc w:val="left"/>
+      <w:pPr>
+        <w:tabs>
+          <w:tab w:val="num" w:pos="3600"/>
+        </w:tabs>
+        <w:ind w:left="3600" w:hanging="360"/>
+      </w:pPr>
+      <w:rPr>
+        <w:rFonts w:ascii="Wingdings" w:hAnsi="Wingdings" w:hint="default"/>
+        <w:sz w:val="20"/>
+      </w:rPr>
+    </w:lvl>
+    <w:lvl w:ilvl="5" w:tentative="1">
+      <w:start w:val="1"/>
+      <w:numFmt w:val="bullet"/>
+      <w:lvlText w:val=""/>
+      <w:lvlJc w:val="left"/>
+      <w:pPr>
+        <w:tabs>
+          <w:tab w:val="num" w:pos="4320"/>
+        </w:tabs>
+        <w:ind w:left="4320" w:hanging="360"/>
+      </w:pPr>
+      <w:rPr>
+        <w:rFonts w:ascii="Wingdings" w:hAnsi="Wingdings" w:hint="default"/>
+        <w:sz w:val="20"/>
+      </w:rPr>
+    </w:lvl>
+    <w:lvl w:ilvl="6" w:tentative="1">
+      <w:start w:val="1"/>
+      <w:numFmt w:val="bullet"/>
+      <w:lvlText w:val=""/>
+      <w:lvlJc w:val="left"/>
+      <w:pPr>
+        <w:tabs>
+          <w:tab w:val="num" w:pos="5040"/>
+        </w:tabs>
+        <w:ind w:left="5040" w:hanging="360"/>
+      </w:pPr>
+      <w:rPr>
+        <w:rFonts w:ascii="Wingdings" w:hAnsi="Wingdings" w:hint="default"/>
+        <w:sz w:val="20"/>
+      </w:rPr>
+    </w:lvl>
+    <w:lvl w:ilvl="7" w:tentative="1">
+      <w:start w:val="1"/>
+      <w:numFmt w:val="bullet"/>
+      <w:lvlText w:val=""/>
+      <w:lvlJc w:val="left"/>
+      <w:pPr>
+        <w:tabs>
+          <w:tab w:val="num" w:pos="5760"/>
+        </w:tabs>
+        <w:ind w:left="5760" w:hanging="360"/>
+      </w:pPr>
+      <w:rPr>
+        <w:rFonts w:ascii="Wingdings" w:hAnsi="Wingdings" w:hint="default"/>
+        <w:sz w:val="20"/>
+      </w:rPr>
+    </w:lvl>
+    <w:lvl w:ilvl="8" w:tentative="1">
+      <w:start w:val="1"/>
+      <w:numFmt w:val="bullet"/>
+      <w:lvlText w:val=""/>
+      <w:lvlJc w:val="left"/>
+      <w:pPr>
+        <w:tabs>
+          <w:tab w:val="num" w:pos="6480"/>
+        </w:tabs>
+        <w:ind w:left="6480" w:hanging="360"/>
+      </w:pPr>
+      <w:rPr>
+        <w:rFonts w:ascii="Wingdings" w:hAnsi="Wingdings" w:hint="default"/>
+        <w:sz w:val="20"/>
+      </w:rPr>
+    </w:lvl>
+  </w:abstractNum>
+  <w:abstractNum w:abstractNumId="10" w15:restartNumberingAfterBreak="0">
+    <w:nsid w:val="72B61256"/>
+    <w:multiLevelType w:val="multilevel"/>
+    <w:tmpl w:val="3A540628"/>
+    <w:lvl w:ilvl="0">
+      <w:start w:val="1"/>
+      <w:numFmt w:val="bullet"/>
+      <w:lvlText w:val=""/>
+      <w:lvlJc w:val="left"/>
+      <w:pPr>
+        <w:tabs>
+          <w:tab w:val="num" w:pos="720"/>
+        </w:tabs>
+        <w:ind w:left="720" w:hanging="360"/>
+      </w:pPr>
+      <w:rPr>
+        <w:rFonts w:ascii="Symbol" w:hAnsi="Symbol" w:hint="default"/>
+        <w:sz w:val="20"/>
+      </w:rPr>
+    </w:lvl>
+    <w:lvl w:ilvl="1" w:tentative="1">
+      <w:start w:val="1"/>
+      <w:numFmt w:val="bullet"/>
+      <w:lvlText w:val="o"/>
+      <w:lvlJc w:val="left"/>
+      <w:pPr>
+        <w:tabs>
+          <w:tab w:val="num" w:pos="1440"/>
+        </w:tabs>
+        <w:ind w:left="1440" w:hanging="360"/>
+      </w:pPr>
+      <w:rPr>
+        <w:rFonts w:ascii="Courier New" w:hAnsi="Courier New" w:hint="default"/>
+        <w:sz w:val="20"/>
+      </w:rPr>
+    </w:lvl>
+    <w:lvl w:ilvl="2" w:tentative="1">
+      <w:start w:val="1"/>
+      <w:numFmt w:val="bullet"/>
+      <w:lvlText w:val=""/>
+      <w:lvlJc w:val="left"/>
+      <w:pPr>
+        <w:tabs>
+          <w:tab w:val="num" w:pos="2160"/>
+        </w:tabs>
+        <w:ind w:left="2160" w:hanging="360"/>
+      </w:pPr>
+      <w:rPr>
+        <w:rFonts w:ascii="Wingdings" w:hAnsi="Wingdings" w:hint="default"/>
+        <w:sz w:val="20"/>
+      </w:rPr>
+    </w:lvl>
+    <w:lvl w:ilvl="3" w:tentative="1">
+      <w:start w:val="1"/>
+      <w:numFmt w:val="bullet"/>
+      <w:lvlText w:val=""/>
+      <w:lvlJc w:val="left"/>
+      <w:pPr>
+        <w:tabs>
+          <w:tab w:val="num" w:pos="2880"/>
+        </w:tabs>
+        <w:ind w:left="2880" w:hanging="360"/>
+      </w:pPr>
+      <w:rPr>
+        <w:rFonts w:ascii="Wingdings" w:hAnsi="Wingdings" w:hint="default"/>
+        <w:sz w:val="20"/>
+      </w:rPr>
+    </w:lvl>
+    <w:lvl w:ilvl="4" w:tentative="1">
+      <w:start w:val="1"/>
+      <w:numFmt w:val="bullet"/>
+      <w:lvlText w:val=""/>
+      <w:lvlJc w:val="left"/>
+      <w:pPr>
+        <w:tabs>
+          <w:tab w:val="num" w:pos="3600"/>
+        </w:tabs>
+        <w:ind w:left="3600" w:hanging="360"/>
+      </w:pPr>
+      <w:rPr>
+        <w:rFonts w:ascii="Wingdings" w:hAnsi="Wingdings" w:hint="default"/>
+        <w:sz w:val="20"/>
+      </w:rPr>
+    </w:lvl>
+    <w:lvl w:ilvl="5" w:tentative="1">
+      <w:start w:val="1"/>
+      <w:numFmt w:val="bullet"/>
+      <w:lvlText w:val=""/>
+      <w:lvlJc w:val="left"/>
+      <w:pPr>
+        <w:tabs>
+          <w:tab w:val="num" w:pos="4320"/>
+        </w:tabs>
+        <w:ind w:left="4320" w:hanging="360"/>
+      </w:pPr>
+      <w:rPr>
+        <w:rFonts w:ascii="Wingdings" w:hAnsi="Wingdings" w:hint="default"/>
+        <w:sz w:val="20"/>
+      </w:rPr>
+    </w:lvl>
+    <w:lvl w:ilvl="6" w:tentative="1">
+      <w:start w:val="1"/>
+      <w:numFmt w:val="bullet"/>
+      <w:lvlText w:val=""/>
+      <w:lvlJc w:val="left"/>
+      <w:pPr>
+        <w:tabs>
+          <w:tab w:val="num" w:pos="5040"/>
+        </w:tabs>
+        <w:ind w:left="5040" w:hanging="360"/>
+      </w:pPr>
+      <w:rPr>
+        <w:rFonts w:ascii="Wingdings" w:hAnsi="Wingdings" w:hint="default"/>
+        <w:sz w:val="20"/>
+      </w:rPr>
+    </w:lvl>
+    <w:lvl w:ilvl="7" w:tentative="1">
+      <w:start w:val="1"/>
+      <w:numFmt w:val="bullet"/>
+      <w:lvlText w:val=""/>
+      <w:lvlJc w:val="left"/>
+      <w:pPr>
+        <w:tabs>
+          <w:tab w:val="num" w:pos="5760"/>
+        </w:tabs>
+        <w:ind w:left="5760" w:hanging="360"/>
+      </w:pPr>
+      <w:rPr>
+        <w:rFonts w:ascii="Wingdings" w:hAnsi="Wingdings" w:hint="default"/>
+        <w:sz w:val="20"/>
+      </w:rPr>
+    </w:lvl>
+    <w:lvl w:ilvl="8" w:tentative="1">
+      <w:start w:val="1"/>
+      <w:numFmt w:val="bullet"/>
+      <w:lvlText w:val=""/>
+      <w:lvlJc w:val="left"/>
+      <w:pPr>
+        <w:tabs>
+          <w:tab w:val="num" w:pos="6480"/>
+        </w:tabs>
+        <w:ind w:left="6480" w:hanging="360"/>
+      </w:pPr>
+      <w:rPr>
+        <w:rFonts w:ascii="Wingdings" w:hAnsi="Wingdings" w:hint="default"/>
+        <w:sz w:val="20"/>
+      </w:rPr>
+    </w:lvl>
+  </w:abstractNum>
   <w:num w:numId="1" w16cid:durableId="348995190">
+    <w:abstractNumId w:val="8"/>
+  </w:num>
+  <w:num w:numId="2" w16cid:durableId="1061177022">
+    <w:abstractNumId w:val="2"/>
+  </w:num>
+  <w:num w:numId="3" w16cid:durableId="400560545">
+    <w:abstractNumId w:val="5"/>
+  </w:num>
+  <w:num w:numId="4" w16cid:durableId="1458260800">
+    <w:abstractNumId w:val="10"/>
+  </w:num>
+  <w:num w:numId="5" w16cid:durableId="1999309651">
+    <w:abstractNumId w:val="7"/>
+  </w:num>
+  <w:num w:numId="6" w16cid:durableId="738598463">
+    <w:abstractNumId w:val="4"/>
+  </w:num>
+  <w:num w:numId="7" w16cid:durableId="1830707555">
+    <w:abstractNumId w:val="3"/>
+  </w:num>
+  <w:num w:numId="8" w16cid:durableId="445731188">
+    <w:abstractNumId w:val="9"/>
+  </w:num>
+  <w:num w:numId="9" w16cid:durableId="1592156142">
+    <w:abstractNumId w:val="6"/>
+  </w:num>
+  <w:num w:numId="10" w16cid:durableId="1744252824">
     <w:abstractNumId w:val="0"/>
+  </w:num>
+  <w:num w:numId="11" w16cid:durableId="1470827156">
+    <w:abstractNumId w:val="1"/>
   </w:num>
 </w:numbering>
 </file>

</xml_diff>